<commit_message>
Refactor plot label sizes for consistency and improve readability across multiple scripts
</commit_message>
<xml_diff>
--- a/paper writing/draft3.docx
+++ b/paper writing/draft3.docx
@@ -56,7 +56,7 @@
         <w:rPr>
           <w:sz w:val="18"/>
         </w:rPr>
-        <w:t>(Dated: May 15, 2025)</w:t>
+        <w:t>(Dated: May 17, 2025)</w:t>
       </w:r>
     </w:p>
     <w:p>
@@ -177,7 +177,7 @@
           <w:noProof/>
         </w:rPr>
         <w:drawing>
-          <wp:inline distT="0" distB="0" distL="0" distR="0" wp14:anchorId="2C7C06F7" wp14:editId="2D23F2C5">
+          <wp:inline distT="0" distB="0" distL="0" distR="0" wp14:anchorId="2BA8E19D" wp14:editId="0876CF79">
             <wp:extent cx="3112374" cy="1750710"/>
             <wp:effectExtent l="0" t="0" r="0" b="0"/>
             <wp:docPr id="45" name="Picture 45"/>
@@ -546,8 +546,8 @@
           <w:noProof/>
         </w:rPr>
         <w:drawing>
-          <wp:inline distT="0" distB="0" distL="0" distR="0" wp14:anchorId="57253C84" wp14:editId="4A8F82B2">
-            <wp:extent cx="2178835" cy="5586383"/>
+          <wp:inline distT="0" distB="0" distL="0" distR="0" wp14:anchorId="314F9813" wp14:editId="5589E9EB">
+            <wp:extent cx="2178856" cy="5607841"/>
             <wp:effectExtent l="0" t="0" r="0" b="0"/>
             <wp:docPr id="200" name="Picture 200"/>
             <wp:cNvGraphicFramePr/>
@@ -567,7 +567,7 @@
                   <pic:spPr>
                     <a:xfrm>
                       <a:off x="0" y="0"/>
-                      <a:ext cx="2178835" cy="5586383"/>
+                      <a:ext cx="2178856" cy="5607841"/>
                     </a:xfrm>
                     <a:prstGeom prst="rect">
                       <a:avLst/>
@@ -582,7 +582,7 @@
     </w:p>
     <w:p>
       <w:pPr>
-        <w:spacing w:after="632" w:line="248" w:lineRule="auto"/>
+        <w:spacing w:after="598" w:line="248" w:lineRule="auto"/>
         <w:ind w:left="10" w:right="74" w:hanging="10"/>
         <w:jc w:val="center"/>
       </w:pPr>
@@ -909,22 +909,22 @@
       </w:pPr>
       <w:r>
         <w:rPr>
-          <w:rFonts w:ascii="Calibri" w:eastAsia="Calibri" w:hAnsi="Calibri" w:cs="Calibri"/>
-          <w:sz w:val="22"/>
+          <w:b/>
+          <w:sz w:val="24"/>
         </w:rPr>
         <w:drawing>
-          <wp:anchor distT="0" distB="0" distL="114300" distR="114300" simplePos="0" relativeHeight="251661312" behindDoc="0" locked="0" layoutInCell="1" allowOverlap="1" wp14:anchorId="3D68EC63" wp14:editId="313BA9EE">
+          <wp:anchor distT="0" distB="0" distL="114300" distR="114300" simplePos="0" relativeHeight="251661312" behindDoc="0" locked="0" layoutInCell="1" allowOverlap="1" wp14:anchorId="02800C2E" wp14:editId="4DCEBB76">
             <wp:simplePos x="0" y="0"/>
             <wp:positionH relativeFrom="column">
-              <wp:posOffset>1027430</wp:posOffset>
+              <wp:posOffset>1056005</wp:posOffset>
             </wp:positionH>
             <wp:positionV relativeFrom="paragraph">
-              <wp:posOffset>-51435</wp:posOffset>
+              <wp:posOffset>-32385</wp:posOffset>
             </wp:positionV>
-            <wp:extent cx="1123950" cy="400992"/>
-            <wp:effectExtent l="0" t="0" r="0" b="0"/>
+            <wp:extent cx="1066800" cy="353520"/>
+            <wp:effectExtent l="0" t="0" r="0" b="8890"/>
             <wp:wrapNone/>
-            <wp:docPr id="339851082" name="Picture 1" descr="A black and white math symbol&#10;&#10;AI-generated content may be incorrect."/>
+            <wp:docPr id="983347612" name="Picture 1" descr="A symbol with a number and a symbol with a number&#10;&#10;AI-generated content may be incorrect."/>
             <wp:cNvGraphicFramePr>
               <a:graphicFrameLocks xmlns:a="http://schemas.openxmlformats.org/drawingml/2006/main" noChangeAspect="1"/>
             </wp:cNvGraphicFramePr>
@@ -932,7 +932,7 @@
               <a:graphicData uri="http://schemas.openxmlformats.org/drawingml/2006/picture">
                 <pic:pic xmlns:pic="http://schemas.openxmlformats.org/drawingml/2006/picture">
                   <pic:nvPicPr>
-                    <pic:cNvPr id="339851082" name="Picture 1" descr="A black and white math symbol&#10;&#10;AI-generated content may be incorrect."/>
+                    <pic:cNvPr id="983347612" name="Picture 1" descr="A symbol with a number and a symbol with a number&#10;&#10;AI-generated content may be incorrect."/>
                     <pic:cNvPicPr/>
                   </pic:nvPicPr>
                   <pic:blipFill>
@@ -950,7 +950,7 @@
                   <pic:spPr>
                     <a:xfrm>
                       <a:off x="0" y="0"/>
-                      <a:ext cx="1127751" cy="402348"/>
+                      <a:ext cx="1066800" cy="353520"/>
                     </a:xfrm>
                     <a:prstGeom prst="rect">
                       <a:avLst/>
@@ -1071,13 +1071,6 @@
         <w:tab/>
       </w:r>
       <w:r>
-        <w:rPr>
-          <w:i/>
-          <w:sz w:val="14"/>
-        </w:rPr>
-        <w:t xml:space="preserve"> </w:t>
-      </w:r>
-      <w:r>
         <w:t>(1)</w:t>
       </w:r>
     </w:p>
@@ -1290,7 +1283,7 @@
           <w:noProof/>
         </w:rPr>
         <w:drawing>
-          <wp:anchor distT="0" distB="0" distL="114300" distR="114300" simplePos="0" relativeHeight="251658240" behindDoc="0" locked="0" layoutInCell="1" allowOverlap="0" wp14:anchorId="7E95D255" wp14:editId="54B307C1">
+          <wp:anchor distT="0" distB="0" distL="114300" distR="114300" simplePos="0" relativeHeight="251658240" behindDoc="0" locked="0" layoutInCell="1" allowOverlap="0" wp14:anchorId="26DFAE1F" wp14:editId="6E279541">
             <wp:simplePos x="0" y="0"/>
             <wp:positionH relativeFrom="column">
               <wp:posOffset>-38274</wp:posOffset>
@@ -1301,13 +1294,13 @@
             <wp:extent cx="3371088" cy="359664"/>
             <wp:effectExtent l="0" t="0" r="0" b="0"/>
             <wp:wrapTopAndBottom/>
-            <wp:docPr id="14190" name="Picture 14190"/>
+            <wp:docPr id="14207" name="Picture 14207"/>
             <wp:cNvGraphicFramePr/>
             <a:graphic xmlns:a="http://schemas.openxmlformats.org/drawingml/2006/main">
               <a:graphicData uri="http://schemas.openxmlformats.org/drawingml/2006/picture">
                 <pic:pic xmlns:pic="http://schemas.openxmlformats.org/drawingml/2006/picture">
                   <pic:nvPicPr>
-                    <pic:cNvPr id="14190" name="Picture 14190"/>
+                    <pic:cNvPr id="14207" name="Picture 14207"/>
                     <pic:cNvPicPr/>
                   </pic:nvPicPr>
                   <pic:blipFill>
@@ -1602,16 +1595,16 @@
           <w:noProof/>
         </w:rPr>
         <w:drawing>
-          <wp:inline distT="0" distB="0" distL="0" distR="0" wp14:anchorId="733D6122" wp14:editId="14C45662">
+          <wp:inline distT="0" distB="0" distL="0" distR="0" wp14:anchorId="7F95CF14" wp14:editId="313624D5">
             <wp:extent cx="1353312" cy="161544"/>
             <wp:effectExtent l="0" t="0" r="0" b="0"/>
-            <wp:docPr id="14191" name="Picture 14191"/>
+            <wp:docPr id="14208" name="Picture 14208"/>
             <wp:cNvGraphicFramePr/>
             <a:graphic xmlns:a="http://schemas.openxmlformats.org/drawingml/2006/main">
               <a:graphicData uri="http://schemas.openxmlformats.org/drawingml/2006/picture">
                 <pic:pic xmlns:pic="http://schemas.openxmlformats.org/drawingml/2006/picture">
                   <pic:nvPicPr>
-                    <pic:cNvPr id="14191" name="Picture 14191"/>
+                    <pic:cNvPr id="14208" name="Picture 14208"/>
                     <pic:cNvPicPr/>
                   </pic:nvPicPr>
                   <pic:blipFill>
@@ -1861,16 +1854,16 @@
           <w:noProof/>
         </w:rPr>
         <w:drawing>
-          <wp:inline distT="0" distB="0" distL="0" distR="0" wp14:anchorId="4B3298FC" wp14:editId="6F23DBE7">
+          <wp:inline distT="0" distB="0" distL="0" distR="0" wp14:anchorId="052FCEE2" wp14:editId="16205CDE">
             <wp:extent cx="1274064" cy="381000"/>
             <wp:effectExtent l="0" t="0" r="0" b="0"/>
-            <wp:docPr id="14192" name="Picture 14192"/>
+            <wp:docPr id="14209" name="Picture 14209"/>
             <wp:cNvGraphicFramePr/>
             <a:graphic xmlns:a="http://schemas.openxmlformats.org/drawingml/2006/main">
               <a:graphicData uri="http://schemas.openxmlformats.org/drawingml/2006/picture">
                 <pic:pic xmlns:pic="http://schemas.openxmlformats.org/drawingml/2006/picture">
                   <pic:nvPicPr>
-                    <pic:cNvPr id="14192" name="Picture 14192"/>
+                    <pic:cNvPr id="14209" name="Picture 14209"/>
                     <pic:cNvPicPr/>
                   </pic:nvPicPr>
                   <pic:blipFill>
@@ -1910,7 +1903,7 @@
           <w:noProof/>
         </w:rPr>
         <w:drawing>
-          <wp:inline distT="0" distB="0" distL="0" distR="0" wp14:anchorId="4DB81D63" wp14:editId="2B4C2B2B">
+          <wp:inline distT="0" distB="0" distL="0" distR="0" wp14:anchorId="72975CEE" wp14:editId="33D4FDB7">
             <wp:extent cx="3112373" cy="1750710"/>
             <wp:effectExtent l="0" t="0" r="0" b="0"/>
             <wp:docPr id="554" name="Picture 554"/>
@@ -2163,67 +2156,6 @@
         <w:ind w:left="199" w:right="0" w:firstLine="0"/>
       </w:pPr>
       <w:r>
-        <w:rPr>
-          <w:i/>
-          <w:sz w:val="14"/>
-        </w:rPr>
-        <w:drawing>
-          <wp:anchor distT="0" distB="0" distL="114300" distR="114300" simplePos="0" relativeHeight="251662336" behindDoc="0" locked="0" layoutInCell="1" allowOverlap="1" wp14:anchorId="7AF40B5E" wp14:editId="1FA5A871">
-            <wp:simplePos x="0" y="0"/>
-            <wp:positionH relativeFrom="column">
-              <wp:posOffset>1133475</wp:posOffset>
-            </wp:positionH>
-            <wp:positionV relativeFrom="paragraph">
-              <wp:posOffset>327660</wp:posOffset>
-            </wp:positionV>
-            <wp:extent cx="876300" cy="229725"/>
-            <wp:effectExtent l="0" t="0" r="0" b="0"/>
-            <wp:wrapNone/>
-            <wp:docPr id="226523024" name="Picture 1" descr="A group of black letters&#10;&#10;AI-generated content may be incorrect."/>
-            <wp:cNvGraphicFramePr>
-              <a:graphicFrameLocks xmlns:a="http://schemas.openxmlformats.org/drawingml/2006/main" noChangeAspect="1"/>
-            </wp:cNvGraphicFramePr>
-            <a:graphic xmlns:a="http://schemas.openxmlformats.org/drawingml/2006/main">
-              <a:graphicData uri="http://schemas.openxmlformats.org/drawingml/2006/picture">
-                <pic:pic xmlns:pic="http://schemas.openxmlformats.org/drawingml/2006/picture">
-                  <pic:nvPicPr>
-                    <pic:cNvPr id="226523024" name="Picture 1" descr="A group of black letters&#10;&#10;AI-generated content may be incorrect."/>
-                    <pic:cNvPicPr/>
-                  </pic:nvPicPr>
-                  <pic:blipFill>
-                    <a:blip r:embed="rId17" cstate="print">
-                      <a:extLst>
-                        <a:ext uri="{28A0092B-C50C-407E-A947-70E740481C1C}">
-                          <a14:useLocalDpi xmlns:a14="http://schemas.microsoft.com/office/drawing/2010/main" val="0"/>
-                        </a:ext>
-                      </a:extLst>
-                    </a:blip>
-                    <a:stretch>
-                      <a:fillRect/>
-                    </a:stretch>
-                  </pic:blipFill>
-                  <pic:spPr>
-                    <a:xfrm>
-                      <a:off x="0" y="0"/>
-                      <a:ext cx="876300" cy="229725"/>
-                    </a:xfrm>
-                    <a:prstGeom prst="rect">
-                      <a:avLst/>
-                    </a:prstGeom>
-                  </pic:spPr>
-                </pic:pic>
-              </a:graphicData>
-            </a:graphic>
-            <wp14:sizeRelH relativeFrom="margin">
-              <wp14:pctWidth>0</wp14:pctWidth>
-            </wp14:sizeRelH>
-            <wp14:sizeRelV relativeFrom="margin">
-              <wp14:pctHeight>0</wp14:pctHeight>
-            </wp14:sizeRelV>
-          </wp:anchor>
-        </w:drawing>
-      </w:r>
-      <w:r>
         <w:t>which, rewritten in the form of a matrix</w:t>
       </w:r>
     </w:p>
@@ -2319,20 +2251,20 @@
           <w:noProof/>
         </w:rPr>
         <w:drawing>
-          <wp:inline distT="0" distB="0" distL="0" distR="0" wp14:anchorId="2420E00C" wp14:editId="5420BC73">
+          <wp:inline distT="0" distB="0" distL="0" distR="0" wp14:anchorId="0D1614A6" wp14:editId="2322DC81">
             <wp:extent cx="822960" cy="466344"/>
             <wp:effectExtent l="0" t="0" r="0" b="0"/>
-            <wp:docPr id="14193" name="Picture 14193"/>
+            <wp:docPr id="14210" name="Picture 14210"/>
             <wp:cNvGraphicFramePr/>
             <a:graphic xmlns:a="http://schemas.openxmlformats.org/drawingml/2006/main">
               <a:graphicData uri="http://schemas.openxmlformats.org/drawingml/2006/picture">
                 <pic:pic xmlns:pic="http://schemas.openxmlformats.org/drawingml/2006/picture">
                   <pic:nvPicPr>
-                    <pic:cNvPr id="14193" name="Picture 14193"/>
+                    <pic:cNvPr id="14210" name="Picture 14210"/>
                     <pic:cNvPicPr/>
                   </pic:nvPicPr>
                   <pic:blipFill>
-                    <a:blip r:embed="rId18"/>
+                    <a:blip r:embed="rId17"/>
                     <a:stretch>
                       <a:fillRect/>
                     </a:stretch>
@@ -2369,17 +2301,23 @@
     <w:p>
       <w:pPr>
         <w:spacing w:after="42"/>
-        <w:ind w:right="0" w:firstLine="0"/>
-      </w:pPr>
-      <w:r>
-        <w:t xml:space="preserve">and </w:t>
+        <w:ind w:left="-15" w:right="0" w:firstLine="0"/>
+      </w:pPr>
+      <w:r>
+        <w:t>a</w:t>
+      </w:r>
+      <w:r>
+        <w:t>n</w:t>
+      </w:r>
+      <w:r>
+        <w:t xml:space="preserve">d </w:t>
       </w:r>
       <w:r>
         <w:drawing>
-          <wp:inline distT="0" distB="0" distL="0" distR="0" wp14:anchorId="3E917CB2" wp14:editId="5F9CDBB5">
-            <wp:extent cx="1066800" cy="187960"/>
-            <wp:effectExtent l="0" t="0" r="0" b="2540"/>
-            <wp:docPr id="1384930408" name="Picture 1" descr="A black text on a white background&#10;&#10;AI-generated content may be incorrect."/>
+          <wp:inline distT="0" distB="0" distL="0" distR="0" wp14:anchorId="6720ABE0" wp14:editId="0830A8F7">
+            <wp:extent cx="1000125" cy="163942"/>
+            <wp:effectExtent l="0" t="0" r="0" b="7620"/>
+            <wp:docPr id="1645397522" name="Picture 1" descr="A black text with a white background&#10;&#10;AI-generated content may be incorrect."/>
             <wp:cNvGraphicFramePr>
               <a:graphicFrameLocks xmlns:a="http://schemas.openxmlformats.org/drawingml/2006/main" noChangeAspect="1"/>
             </wp:cNvGraphicFramePr>
@@ -2387,17 +2325,11 @@
               <a:graphicData uri="http://schemas.openxmlformats.org/drawingml/2006/picture">
                 <pic:pic xmlns:pic="http://schemas.openxmlformats.org/drawingml/2006/picture">
                   <pic:nvPicPr>
-                    <pic:cNvPr id="1384930408" name="Picture 1" descr="A black text on a white background&#10;&#10;AI-generated content may be incorrect."/>
+                    <pic:cNvPr id="1645397522" name="Picture 1" descr="A black text with a white background&#10;&#10;AI-generated content may be incorrect."/>
                     <pic:cNvPicPr/>
                   </pic:nvPicPr>
                   <pic:blipFill>
-                    <a:blip r:embed="rId19" cstate="print">
-                      <a:extLst>
-                        <a:ext uri="{28A0092B-C50C-407E-A947-70E740481C1C}">
-                          <a14:useLocalDpi xmlns:a14="http://schemas.microsoft.com/office/drawing/2010/main" val="0"/>
-                        </a:ext>
-                      </a:extLst>
-                    </a:blip>
+                    <a:blip r:embed="rId18"/>
                     <a:stretch>
                       <a:fillRect/>
                     </a:stretch>
@@ -2405,7 +2337,7 @@
                   <pic:spPr>
                     <a:xfrm>
                       <a:off x="0" y="0"/>
-                      <a:ext cx="1066800" cy="187960"/>
+                      <a:ext cx="1025362" cy="168079"/>
                     </a:xfrm>
                     <a:prstGeom prst="rect">
                       <a:avLst/>
@@ -2418,10 +2350,13 @@
         </w:drawing>
       </w:r>
       <w:r>
-        <w:t xml:space="preserve"> ,</w:t>
-      </w:r>
-      <w:r>
-        <w:t xml:space="preserve"> where </w:t>
+        <w:rPr>
+          <w:vertAlign w:val="subscript"/>
+        </w:rPr>
+        <w:t xml:space="preserve"> </w:t>
+      </w:r>
+      <w:r>
+        <w:t xml:space="preserve">, where </w:t>
       </w:r>
       <w:r>
         <w:rPr>
@@ -2518,20 +2453,20 @@
           <w:noProof/>
         </w:rPr>
         <w:drawing>
-          <wp:inline distT="0" distB="0" distL="0" distR="0" wp14:anchorId="5DF442BE" wp14:editId="7EB15840">
+          <wp:inline distT="0" distB="0" distL="0" distR="0" wp14:anchorId="480F6F48" wp14:editId="132CF13B">
             <wp:extent cx="2526792" cy="600456"/>
             <wp:effectExtent l="0" t="0" r="0" b="0"/>
-            <wp:docPr id="14195" name="Picture 14195"/>
+            <wp:docPr id="14212" name="Picture 14212"/>
             <wp:cNvGraphicFramePr/>
             <a:graphic xmlns:a="http://schemas.openxmlformats.org/drawingml/2006/main">
               <a:graphicData uri="http://schemas.openxmlformats.org/drawingml/2006/picture">
                 <pic:pic xmlns:pic="http://schemas.openxmlformats.org/drawingml/2006/picture">
                   <pic:nvPicPr>
-                    <pic:cNvPr id="14195" name="Picture 14195"/>
+                    <pic:cNvPr id="14212" name="Picture 14212"/>
                     <pic:cNvPicPr/>
                   </pic:nvPicPr>
                   <pic:blipFill>
-                    <a:blip r:embed="rId20"/>
+                    <a:blip r:embed="rId19"/>
                     <a:stretch>
                       <a:fillRect/>
                     </a:stretch>
@@ -2856,10 +2791,10 @@
         <mc:AlternateContent>
           <mc:Choice Requires="wpg">
             <w:drawing>
-              <wp:inline distT="0" distB="0" distL="0" distR="0" wp14:anchorId="7493784C" wp14:editId="587AEEEC">
+              <wp:inline distT="0" distB="0" distL="0" distR="0" wp14:anchorId="3E2F1044" wp14:editId="2E8FE482">
                 <wp:extent cx="2281708" cy="198272"/>
                 <wp:effectExtent l="0" t="0" r="0" b="0"/>
-                <wp:docPr id="13221" name="Group 13221"/>
+                <wp:docPr id="13238" name="Group 13238"/>
                 <wp:cNvGraphicFramePr/>
                 <a:graphic xmlns:a="http://schemas.openxmlformats.org/drawingml/2006/main">
                   <a:graphicData uri="http://schemas.microsoft.com/office/word/2010/wordprocessingGroup">
@@ -2919,7 +2854,7 @@
                         <wps:bodyPr/>
                       </wps:wsp>
                       <wps:wsp>
-                        <wps:cNvPr id="1798" name="Rectangle 1798"/>
+                        <wps:cNvPr id="1729" name="Rectangle 1729"/>
                         <wps:cNvSpPr/>
                         <wps:spPr>
                           <a:xfrm>
@@ -3005,37 +2940,37 @@
               </wp:inline>
             </w:drawing>
           </mc:Choice>
-          <mc:Fallback>
+          <mc:Fallback xmlns:a="http://schemas.openxmlformats.org/drawingml/2006/main">
             <w:pict>
-              <v:group w14:anchorId="7493784C" id="Group 13221" o:spid="_x0000_s1026" style="width:179.65pt;height:15.6pt;mso-position-horizontal-relative:char;mso-position-vertical-relative:line" coordsize="22817,1982" o:gfxdata="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">
-                <v:shape id="Shape 830" o:spid="_x0000_s1027" style="position:absolute;width:22817;height:0;visibility:visible;mso-wrap-style:square;v-text-anchor:top" coordsize="2281708,0" o:gfxdata="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" path="m,l2281708,e" filled="f" strokeweight=".28117mm">
-                  <v:stroke miterlimit="83231f" joinstyle="miter"/>
-                  <v:path arrowok="t" textboxrect="0,0,2281708,0"/>
+              <v:group id="Group 13238" style="width:179.662pt;height:15.612pt;mso-position-horizontal-relative:char;mso-position-vertical-relative:line" coordsize="22817,1982">
+                <v:shape id="Shape 830" style="position:absolute;width:22817;height:0;left:0;top:0;" coordsize="2281708,0" path="m0,0l2281708,0">
+                  <v:stroke weight="0.797pt" endcap="flat" joinstyle="miter" miterlimit="10" on="true" color="#000000"/>
+                  <v:fill on="false" color="#000000" opacity="0"/>
                 </v:shape>
-                <v:rect id="Rectangle 1798" o:spid="_x0000_s1028" style="position:absolute;left:253;top:544;width:7077;height:1345;visibility:visible;mso-wrap-style:square;v-text-anchor:top" o:gfxdata="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" filled="f" stroked="f">
+                <v:rect id="Rectangle 1729" style="position:absolute;width:7077;height:1344;left:253;top:544;" filled="f" stroked="f">
                   <v:textbox inset="0,0,0,0">
                     <w:txbxContent>
                       <w:p>
                         <w:pPr>
-                          <w:spacing w:after="160" w:line="259" w:lineRule="auto"/>
+                          <w:spacing w:before="0" w:after="160" w:line="259" w:lineRule="auto"/>
                           <w:ind w:right="0" w:firstLine="0"/>
                           <w:jc w:val="left"/>
                         </w:pPr>
                         <w:r>
                           <w:rPr>
+                            <w:rFonts w:cs="Cambria" w:hAnsi="Cambria" w:eastAsia="Cambria" w:ascii="Cambria"/>
                             <w:sz w:val="18"/>
                           </w:rPr>
-                          <w:t>Parameter</w:t>
+                          <w:t xml:space="preserve">Parameter</w:t>
                         </w:r>
                       </w:p>
                     </w:txbxContent>
                   </v:textbox>
                 </v:rect>
-                <v:shape id="Shape 832" o:spid="_x0000_s1029" style="position:absolute;top:1982;width:22817;height:0;visibility:visible;mso-wrap-style:square;v-text-anchor:top" coordsize="2281708,0" o:gfxdata="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" path="m,l2281708,e" filled="f" strokeweight=".17569mm">
-                  <v:stroke miterlimit="83231f" joinstyle="miter"/>
-                  <v:path arrowok="t" textboxrect="0,0,2281708,0"/>
+                <v:shape id="Shape 832" style="position:absolute;width:22817;height:0;left:0;top:1982;" coordsize="2281708,0" path="m0,0l2281708,0">
+                  <v:stroke weight="0.498pt" endcap="flat" joinstyle="miter" miterlimit="10" on="true" color="#000000"/>
+                  <v:fill on="false" color="#000000" opacity="0"/>
                 </v:shape>
-                <w10:anchorlock/>
               </v:group>
             </w:pict>
           </mc:Fallback>
@@ -3289,10 +3224,10 @@
         <mc:AlternateContent>
           <mc:Choice Requires="wpg">
             <w:drawing>
-              <wp:inline distT="0" distB="0" distL="0" distR="0" wp14:anchorId="7F2CC28D" wp14:editId="73308DDC">
+              <wp:inline distT="0" distB="0" distL="0" distR="0" wp14:anchorId="613E26F7" wp14:editId="2869C678">
                 <wp:extent cx="2281708" cy="10122"/>
                 <wp:effectExtent l="0" t="0" r="0" b="0"/>
-                <wp:docPr id="13222" name="Group 13222"/>
+                <wp:docPr id="13239" name="Group 13239"/>
                 <wp:cNvGraphicFramePr/>
                 <a:graphic xmlns:a="http://schemas.openxmlformats.org/drawingml/2006/main">
                   <a:graphicData uri="http://schemas.microsoft.com/office/word/2010/wordprocessingGroup">
@@ -3359,7 +3294,7 @@
           </mc:Choice>
           <mc:Fallback xmlns:a="http://schemas.openxmlformats.org/drawingml/2006/main">
             <w:pict>
-              <v:group id="Group 13222" style="width:179.662pt;height:0.797pt;mso-position-horizontal-relative:char;mso-position-vertical-relative:line" coordsize="22817,101">
+              <v:group id="Group 13239" style="width:179.662pt;height:0.797pt;mso-position-horizontal-relative:char;mso-position-vertical-relative:line" coordsize="22817,101">
                 <v:shape id="Shape 857" style="position:absolute;width:22817;height:0;left:0;top:0;" coordsize="2281708,0" path="m0,0l2281708,0">
                   <v:stroke weight="0.797pt" endcap="flat" joinstyle="miter" miterlimit="10" on="true" color="#000000"/>
                   <v:fill on="false" color="#000000" opacity="0"/>
@@ -3412,10 +3347,10 @@
         <mc:AlternateContent>
           <mc:Choice Requires="wpg">
             <w:drawing>
-              <wp:inline distT="0" distB="0" distL="0" distR="0" wp14:anchorId="28BF2DD4" wp14:editId="494DF010">
+              <wp:inline distT="0" distB="0" distL="0" distR="0" wp14:anchorId="7CEFC348" wp14:editId="15238B42">
                 <wp:extent cx="700735" cy="4813"/>
                 <wp:effectExtent l="0" t="0" r="0" b="0"/>
-                <wp:docPr id="13223" name="Group 13223"/>
+                <wp:docPr id="13240" name="Group 13240"/>
                 <wp:cNvGraphicFramePr/>
                 <a:graphic xmlns:a="http://schemas.openxmlformats.org/drawingml/2006/main">
                   <a:graphicData uri="http://schemas.microsoft.com/office/word/2010/wordprocessingGroup">
@@ -3482,7 +3417,7 @@
           </mc:Choice>
           <mc:Fallback xmlns:a="http://schemas.openxmlformats.org/drawingml/2006/main">
             <w:pict>
-              <v:group id="Group 13223" style="width:55.176pt;height:0.379pt;mso-position-horizontal-relative:char;mso-position-vertical-relative:line" coordsize="7007,48">
+              <v:group id="Group 13240" style="width:55.176pt;height:0.379pt;mso-position-horizontal-relative:char;mso-position-vertical-relative:line" coordsize="7007,48">
                 <v:shape id="Shape 864" style="position:absolute;width:7007;height:0;left:0;top:0;" coordsize="700735,0" path="m0,0l700735,0">
                   <v:stroke weight="0.379pt" endcap="flat" joinstyle="miter" miterlimit="10" on="true" color="#000000"/>
                   <v:fill on="false" color="#000000" opacity="0"/>
@@ -4214,7 +4149,7 @@
       </w:tblGrid>
       <w:tr>
         <w:trPr>
-          <w:trHeight w:val="4320"/>
+          <w:trHeight w:val="4298"/>
         </w:trPr>
         <w:tc>
           <w:tcPr>
@@ -4238,8 +4173,8 @@
                 <w:noProof/>
               </w:rPr>
               <w:drawing>
-                <wp:inline distT="0" distB="0" distL="0" distR="0" wp14:anchorId="4DFF6BAE" wp14:editId="5AD2D231">
-                  <wp:extent cx="6452862" cy="3281241"/>
+                <wp:inline distT="0" distB="0" distL="0" distR="0" wp14:anchorId="0FA21E40" wp14:editId="596F245D">
+                  <wp:extent cx="6452779" cy="3273756"/>
                   <wp:effectExtent l="0" t="0" r="0" b="0"/>
                   <wp:docPr id="934" name="Picture 934"/>
                   <wp:cNvGraphicFramePr/>
@@ -4251,7 +4186,7 @@
                           <pic:cNvPicPr/>
                         </pic:nvPicPr>
                         <pic:blipFill>
-                          <a:blip r:embed="rId21"/>
+                          <a:blip r:embed="rId20"/>
                           <a:stretch>
                             <a:fillRect/>
                           </a:stretch>
@@ -4259,7 +4194,7 @@
                         <pic:spPr>
                           <a:xfrm>
                             <a:off x="0" y="0"/>
-                            <a:ext cx="6452862" cy="3281241"/>
+                            <a:ext cx="6452779" cy="3273756"/>
                           </a:xfrm>
                           <a:prstGeom prst="rect">
                             <a:avLst/>
@@ -4320,10 +4255,10 @@
               <mc:AlternateContent>
                 <mc:Choice Requires="wpg">
                   <w:drawing>
-                    <wp:inline distT="0" distB="0" distL="0" distR="0" wp14:anchorId="64D695CA" wp14:editId="173D471E">
-                      <wp:extent cx="5885570" cy="1300212"/>
+                    <wp:inline distT="0" distB="0" distL="0" distR="0" wp14:anchorId="17D2D695" wp14:editId="0E7EE0F5">
+                      <wp:extent cx="5885516" cy="1286249"/>
                       <wp:effectExtent l="0" t="0" r="0" b="0"/>
-                      <wp:docPr id="10877" name="Group 10877"/>
+                      <wp:docPr id="11041" name="Group 11041"/>
                       <wp:cNvGraphicFramePr/>
                       <a:graphic xmlns:a="http://schemas.openxmlformats.org/drawingml/2006/main">
                         <a:graphicData uri="http://schemas.microsoft.com/office/word/2010/wordprocessingGroup">
@@ -4332,9 +4267,9 @@
                             <wpg:grpSpPr>
                               <a:xfrm>
                                 <a:off x="0" y="0"/>
-                                <a:ext cx="5885570" cy="1300212"/>
+                                <a:ext cx="5885516" cy="1286249"/>
                                 <a:chOff x="0" y="0"/>
-                                <a:chExt cx="5885570" cy="1300212"/>
+                                <a:chExt cx="5885516" cy="1286249"/>
                               </a:xfrm>
                             </wpg:grpSpPr>
                             <pic:pic xmlns:pic="http://schemas.openxmlformats.org/drawingml/2006/picture">
@@ -4343,15 +4278,15 @@
                                 <pic:cNvPicPr/>
                               </pic:nvPicPr>
                               <pic:blipFill>
-                                <a:blip r:embed="rId22"/>
+                                <a:blip r:embed="rId21"/>
                                 <a:stretch>
                                   <a:fillRect/>
                                 </a:stretch>
                               </pic:blipFill>
                               <pic:spPr>
                                 <a:xfrm>
-                                  <a:off x="0" y="19328"/>
-                                  <a:ext cx="1935832" cy="1280884"/>
+                                  <a:off x="0" y="817"/>
+                                  <a:ext cx="1935778" cy="1285432"/>
                                 </a:xfrm>
                                 <a:prstGeom prst="rect">
                                   <a:avLst/>
@@ -4364,7 +4299,7 @@
                                 <pic:cNvPicPr/>
                               </pic:nvPicPr>
                               <pic:blipFill>
-                                <a:blip r:embed="rId23"/>
+                                <a:blip r:embed="rId22"/>
                                 <a:stretch>
                                   <a:fillRect/>
                                 </a:stretch>
@@ -4372,7 +4307,7 @@
                               <pic:spPr>
                                 <a:xfrm>
                                   <a:off x="1974863" y="0"/>
-                                  <a:ext cx="1935819" cy="1300212"/>
+                                  <a:ext cx="1935808" cy="1286249"/>
                                 </a:xfrm>
                                 <a:prstGeom prst="rect">
                                   <a:avLst/>
@@ -4385,15 +4320,15 @@
                                 <pic:cNvPicPr/>
                               </pic:nvPicPr>
                               <pic:blipFill>
-                                <a:blip r:embed="rId24"/>
+                                <a:blip r:embed="rId23"/>
                                 <a:stretch>
                                   <a:fillRect/>
                                 </a:stretch>
                               </pic:blipFill>
                               <pic:spPr>
                                 <a:xfrm>
-                                  <a:off x="3949738" y="19328"/>
-                                  <a:ext cx="1935831" cy="1280884"/>
+                                  <a:off x="3949738" y="90"/>
+                                  <a:ext cx="1935778" cy="1286158"/>
                                 </a:xfrm>
                                 <a:prstGeom prst="rect">
                                   <a:avLst/>
@@ -4408,15 +4343,15 @@
                 </mc:Choice>
                 <mc:Fallback xmlns:a="http://schemas.openxmlformats.org/drawingml/2006/main">
                   <w:pict>
-                    <v:group id="Group 10877" style="width:463.431pt;height:102.379pt;mso-position-horizontal-relative:char;mso-position-vertical-relative:line" coordsize="58855,13002">
-                      <v:shape id="Picture 941" style="position:absolute;width:19358;height:12808;left:0;top:193;" filled="f">
+                    <v:group id="Group 11041" style="width:463.426pt;height:101.279pt;mso-position-horizontal-relative:char;mso-position-vertical-relative:line" coordsize="58855,12862">
+                      <v:shape id="Picture 941" style="position:absolute;width:19357;height:12854;left:0;top:8;" filled="f">
+                        <v:imagedata r:id="rId24"/>
+                      </v:shape>
+                      <v:shape id="Picture 944" style="position:absolute;width:19358;height:12862;left:19748;top:0;" filled="f">
                         <v:imagedata r:id="rId25"/>
                       </v:shape>
-                      <v:shape id="Picture 944" style="position:absolute;width:19358;height:13002;left:19748;top:0;" filled="f">
+                      <v:shape id="Picture 947" style="position:absolute;width:19357;height:12861;left:39497;top:0;" filled="f">
                         <v:imagedata r:id="rId26"/>
-                      </v:shape>
-                      <v:shape id="Picture 947" style="position:absolute;width:19358;height:12808;left:39497;top:193;" filled="f">
-                        <v:imagedata r:id="rId27"/>
                       </v:shape>
                     </v:group>
                   </w:pict>
@@ -4465,7 +4400,7 @@
           </w:p>
           <w:p>
             <w:pPr>
-              <w:spacing w:after="26"/>
+              <w:spacing w:after="28"/>
               <w:ind w:right="0" w:firstLine="0"/>
               <w:jc w:val="center"/>
             </w:pPr>
@@ -4500,13 +4435,13 @@
                 <w:sz w:val="18"/>
                 <w:vertAlign w:val="subscript"/>
               </w:rPr>
-              <w:t>1</w:t>
+              <w:t xml:space="preserve">1 </w:t>
             </w:r>
             <w:r>
               <w:rPr>
                 <w:sz w:val="18"/>
               </w:rPr>
-              <w:t xml:space="preserve">, the coupling strengths of the Permalloy to the resonator, and blue crosses are </w:t>
+              <w:t xml:space="preserve">(of Permalloy), the coupling strengths of the Permalloy to the resonator, and blue crosses are </w:t>
             </w:r>
             <w:r>
               <w:rPr>
@@ -4520,13 +4455,13 @@
                 <w:sz w:val="18"/>
                 <w:vertAlign w:val="subscript"/>
               </w:rPr>
-              <w:t>2</w:t>
+              <w:t xml:space="preserve">2 </w:t>
             </w:r>
             <w:r>
               <w:rPr>
                 <w:sz w:val="18"/>
               </w:rPr>
-              <w:t xml:space="preserve">, the coupling strengths of the YIG to the resonator. In (c), we plot the linear relationship between the two coupling strengths, </w:t>
+              <w:t xml:space="preserve">(of YIG), the coupling strengths of the YIG to the resonator. In (c), we plot the linear relationship between the two coupling strengths, </w:t>
             </w:r>
             <w:r>
               <w:rPr>
@@ -4574,7 +4509,7 @@
     </w:tbl>
     <w:p>
       <w:pPr>
-        <w:spacing w:after="456"/>
+        <w:spacing w:after="477"/>
         <w:ind w:left="-15" w:right="0" w:firstLine="0"/>
       </w:pPr>
       <w:r>
@@ -4588,6 +4523,7 @@
           <w:ilvl w:val="0"/>
           <w:numId w:val="0"/>
         </w:numPr>
+        <w:spacing w:after="312"/>
       </w:pPr>
       <w:r>
         <w:t>STATEMENTS AND DECLARATIONS</w:t>
@@ -4595,7 +4531,7 @@
     </w:p>
     <w:p>
       <w:pPr>
-        <w:spacing w:after="26"/>
+        <w:spacing w:after="30"/>
         <w:ind w:left="-15" w:right="0"/>
       </w:pPr>
       <w:r>
@@ -4610,7 +4546,7 @@
     </w:p>
     <w:p>
       <w:pPr>
-        <w:spacing w:after="25"/>
+        <w:spacing w:after="29"/>
         <w:ind w:left="-15" w:right="0"/>
       </w:pPr>
       <w:r>
@@ -4682,38 +4618,38 @@
         </w:rPr>
         <w:t xml:space="preserve"> film, </w:t>
       </w:r>
+      <w:hyperlink r:id="rId27">
+        <w:r>
+          <w:rPr>
+            <w:sz w:val="18"/>
+          </w:rPr>
+          <w:t>Sci</w:t>
+        </w:r>
+      </w:hyperlink>
       <w:hyperlink r:id="rId28">
         <w:r>
           <w:rPr>
             <w:sz w:val="18"/>
           </w:rPr>
-          <w:t>Sci</w:t>
-        </w:r>
-      </w:hyperlink>
+          <w:t>entific Reports</w:t>
+        </w:r>
+      </w:hyperlink>
+      <w:r>
+        <w:rPr>
+          <w:sz w:val="18"/>
+        </w:rPr>
+        <w:t xml:space="preserve"> </w:t>
+      </w:r>
       <w:hyperlink r:id="rId29">
         <w:r>
           <w:rPr>
-            <w:sz w:val="18"/>
-          </w:rPr>
-          <w:t>entific Reports</w:t>
-        </w:r>
-      </w:hyperlink>
-      <w:r>
-        <w:rPr>
-          <w:sz w:val="18"/>
-        </w:rPr>
-        <w:t xml:space="preserve"> </w:t>
-      </w:r>
+            <w:b/>
+            <w:sz w:val="18"/>
+          </w:rPr>
+          <w:t>7</w:t>
+        </w:r>
+      </w:hyperlink>
       <w:hyperlink r:id="rId30">
-        <w:r>
-          <w:rPr>
-            <w:b/>
-            <w:sz w:val="18"/>
-          </w:rPr>
-          <w:t>7</w:t>
-        </w:r>
-      </w:hyperlink>
-      <w:hyperlink r:id="rId31">
         <w:r>
           <w:rPr>
             <w:sz w:val="18"/>
@@ -4765,30 +4701,30 @@
         </w:rPr>
         <w:t xml:space="preserve">, Controlling magnon-photon coupling in a planar geometry, </w:t>
       </w:r>
+      <w:hyperlink r:id="rId31">
+        <w:r>
+          <w:rPr>
+            <w:sz w:val="18"/>
+          </w:rPr>
+          <w:t>Journal of Physics: Materials</w:t>
+        </w:r>
+      </w:hyperlink>
+      <w:r>
+        <w:rPr>
+          <w:sz w:val="18"/>
+        </w:rPr>
+        <w:t xml:space="preserve"> </w:t>
+      </w:r>
       <w:hyperlink r:id="rId32">
         <w:r>
           <w:rPr>
-            <w:sz w:val="18"/>
-          </w:rPr>
-          <w:t>Journal of Physics: Materials</w:t>
-        </w:r>
-      </w:hyperlink>
-      <w:r>
-        <w:rPr>
-          <w:sz w:val="18"/>
-        </w:rPr>
-        <w:t xml:space="preserve"> </w:t>
-      </w:r>
+            <w:b/>
+            <w:sz w:val="18"/>
+          </w:rPr>
+          <w:t>7</w:t>
+        </w:r>
+      </w:hyperlink>
       <w:hyperlink r:id="rId33">
-        <w:r>
-          <w:rPr>
-            <w:b/>
-            <w:sz w:val="18"/>
-          </w:rPr>
-          <w:t>7</w:t>
-        </w:r>
-      </w:hyperlink>
-      <w:hyperlink r:id="rId34">
         <w:r>
           <w:rPr>
             <w:sz w:val="18"/>
@@ -4812,38 +4748,38 @@
         </w:rPr>
         <w:t xml:space="preserve">J. T. Hou and L. Liu, Strong coupling between microwave photons and nanomagnet magnons, </w:t>
       </w:r>
+      <w:hyperlink r:id="rId34">
+        <w:r>
+          <w:rPr>
+            <w:sz w:val="18"/>
+          </w:rPr>
+          <w:t>Phys. Rev. Lett.</w:t>
+        </w:r>
+      </w:hyperlink>
+      <w:r>
+        <w:rPr>
+          <w:sz w:val="18"/>
+        </w:rPr>
+        <w:t xml:space="preserve"> </w:t>
+      </w:r>
       <w:hyperlink r:id="rId35">
         <w:r>
           <w:rPr>
-            <w:sz w:val="18"/>
-          </w:rPr>
-          <w:t>Phys. Rev. Lett.</w:t>
-        </w:r>
-      </w:hyperlink>
-      <w:r>
-        <w:rPr>
-          <w:sz w:val="18"/>
-        </w:rPr>
-        <w:t xml:space="preserve"> </w:t>
-      </w:r>
+            <w:b/>
+            <w:sz w:val="18"/>
+          </w:rPr>
+          <w:t>123</w:t>
+        </w:r>
+      </w:hyperlink>
       <w:hyperlink r:id="rId36">
         <w:r>
           <w:rPr>
-            <w:b/>
-            <w:sz w:val="18"/>
-          </w:rPr>
-          <w:t>123</w:t>
+            <w:sz w:val="18"/>
+          </w:rPr>
+          <w:t xml:space="preserve">, </w:t>
         </w:r>
       </w:hyperlink>
       <w:hyperlink r:id="rId37">
-        <w:r>
-          <w:rPr>
-            <w:sz w:val="18"/>
-          </w:rPr>
-          <w:t xml:space="preserve">, </w:t>
-        </w:r>
-      </w:hyperlink>
-      <w:hyperlink r:id="rId38">
         <w:r>
           <w:rPr>
             <w:sz w:val="18"/>
@@ -4865,21 +4801,7 @@
         <w:rPr>
           <w:sz w:val="18"/>
         </w:rPr>
-        <w:t xml:space="preserve">Y. Li, T. Polakovic, Y.-L. Wang, J. Xu, S. </w:t>
-      </w:r>
-      <w:proofErr w:type="spellStart"/>
-      <w:r>
-        <w:rPr>
-          <w:sz w:val="18"/>
-        </w:rPr>
-        <w:t>Lendinez</w:t>
-      </w:r>
-      <w:proofErr w:type="spellEnd"/>
-      <w:r>
-        <w:rPr>
-          <w:sz w:val="18"/>
-        </w:rPr>
-        <w:t xml:space="preserve">, Z. Zhang, J. Ding, T. Khaire, H. Saglam, R. Divan, J. Pearson, W.-K. Kwok, Z. Xiao, V. Novosad, A. Hoffmann, and W. Zhang, Strong coupling between magnons and microwave photons in on-chip </w:t>
+        <w:t xml:space="preserve">Y. Li, T. Polakovic, Y.-L. Wang, J. Xu, S. Lendinez, Z. Zhang, J. Ding, T. Khaire, H. Saglam, R. Divan, J. Pearson, W.-K. Kwok, Z. Xiao, V. Novosad, A. Hoffmann, and W. Zhang, Strong coupling between magnons and microwave photons in on-chip </w:t>
       </w:r>
       <w:proofErr w:type="spellStart"/>
       <w:r>
@@ -4895,38 +4817,38 @@
         </w:rPr>
         <w:t xml:space="preserve"> thin-film devices, </w:t>
       </w:r>
+      <w:hyperlink r:id="rId38">
+        <w:r>
+          <w:rPr>
+            <w:sz w:val="18"/>
+          </w:rPr>
+          <w:t>Phys. Rev. Lett.</w:t>
+        </w:r>
+      </w:hyperlink>
+      <w:r>
+        <w:rPr>
+          <w:sz w:val="18"/>
+        </w:rPr>
+        <w:t xml:space="preserve"> </w:t>
+      </w:r>
       <w:hyperlink r:id="rId39">
         <w:r>
           <w:rPr>
-            <w:sz w:val="18"/>
-          </w:rPr>
-          <w:t>Phys. Rev. Lett.</w:t>
-        </w:r>
-      </w:hyperlink>
-      <w:r>
-        <w:rPr>
-          <w:sz w:val="18"/>
-        </w:rPr>
-        <w:t xml:space="preserve"> </w:t>
-      </w:r>
+            <w:b/>
+            <w:sz w:val="18"/>
+          </w:rPr>
+          <w:t>123</w:t>
+        </w:r>
+      </w:hyperlink>
       <w:hyperlink r:id="rId40">
         <w:r>
           <w:rPr>
-            <w:b/>
-            <w:sz w:val="18"/>
-          </w:rPr>
-          <w:t>123</w:t>
+            <w:sz w:val="18"/>
+          </w:rPr>
+          <w:t xml:space="preserve">, </w:t>
         </w:r>
       </w:hyperlink>
       <w:hyperlink r:id="rId41">
-        <w:r>
-          <w:rPr>
-            <w:sz w:val="18"/>
-          </w:rPr>
-          <w:t xml:space="preserve">, </w:t>
-        </w:r>
-      </w:hyperlink>
-      <w:hyperlink r:id="rId42">
         <w:r>
           <w:rPr>
             <w:sz w:val="18"/>
@@ -4992,30 +4914,30 @@
         </w:rPr>
         <w:t xml:space="preserve">, and G. D. Fuchs, Strong photon-magnon coupling using a lithographically defined organic ferrimagnet, </w:t>
       </w:r>
+      <w:hyperlink r:id="rId42">
+        <w:r>
+          <w:rPr>
+            <w:sz w:val="18"/>
+          </w:rPr>
+          <w:t>Advanced Science</w:t>
+        </w:r>
+      </w:hyperlink>
+      <w:r>
+        <w:rPr>
+          <w:sz w:val="18"/>
+        </w:rPr>
+        <w:t xml:space="preserve"> </w:t>
+      </w:r>
       <w:hyperlink r:id="rId43">
         <w:r>
           <w:rPr>
-            <w:sz w:val="18"/>
-          </w:rPr>
-          <w:t>Advanced Science</w:t>
-        </w:r>
-      </w:hyperlink>
-      <w:r>
-        <w:rPr>
-          <w:sz w:val="18"/>
-        </w:rPr>
-        <w:t xml:space="preserve"> </w:t>
-      </w:r>
+            <w:b/>
+            <w:sz w:val="18"/>
+          </w:rPr>
+          <w:t>11</w:t>
+        </w:r>
+      </w:hyperlink>
       <w:hyperlink r:id="rId44">
-        <w:r>
-          <w:rPr>
-            <w:b/>
-            <w:sz w:val="18"/>
-          </w:rPr>
-          <w:t>11</w:t>
-        </w:r>
-      </w:hyperlink>
-      <w:hyperlink r:id="rId45">
         <w:r>
           <w:rPr>
             <w:sz w:val="18"/>
@@ -5039,38 +4961,38 @@
         </w:rPr>
         <w:t xml:space="preserve">H. Jeon, B. Kim, J. Kim, B. Bhoi, and S.-K. Kim, Anomalous coherent and dissipative coupling in dual photon-magnon hybrid resonators, </w:t>
       </w:r>
+      <w:hyperlink r:id="rId45">
+        <w:r>
+          <w:rPr>
+            <w:sz w:val="18"/>
+          </w:rPr>
+          <w:t>Scientific Reports</w:t>
+        </w:r>
+      </w:hyperlink>
+      <w:r>
+        <w:rPr>
+          <w:sz w:val="18"/>
+        </w:rPr>
+        <w:t xml:space="preserve"> </w:t>
+      </w:r>
       <w:hyperlink r:id="rId46">
         <w:r>
           <w:rPr>
-            <w:sz w:val="18"/>
-          </w:rPr>
-          <w:t>Scientific Reports</w:t>
-        </w:r>
-      </w:hyperlink>
-      <w:r>
-        <w:rPr>
-          <w:sz w:val="18"/>
-        </w:rPr>
-        <w:t xml:space="preserve"> </w:t>
-      </w:r>
+            <w:b/>
+            <w:sz w:val="18"/>
+          </w:rPr>
+          <w:t>14</w:t>
+        </w:r>
+      </w:hyperlink>
       <w:hyperlink r:id="rId47">
         <w:r>
           <w:rPr>
-            <w:b/>
-            <w:sz w:val="18"/>
-          </w:rPr>
-          <w:t>14</w:t>
+            <w:sz w:val="18"/>
+          </w:rPr>
+          <w:t xml:space="preserve">, </w:t>
         </w:r>
       </w:hyperlink>
       <w:hyperlink r:id="rId48">
-        <w:r>
-          <w:rPr>
-            <w:sz w:val="18"/>
-          </w:rPr>
-          <w:t xml:space="preserve">, </w:t>
-        </w:r>
-      </w:hyperlink>
-      <w:hyperlink r:id="rId49">
         <w:r>
           <w:rPr>
             <w:sz w:val="18"/>
@@ -5149,7 +5071,7 @@
         </w:rPr>
         <w:t xml:space="preserve">, </w:t>
       </w:r>
-      <w:hyperlink r:id="rId50">
+      <w:hyperlink r:id="rId49">
         <w:r>
           <w:rPr>
             <w:sz w:val="18"/>
@@ -5177,35 +5099,7 @@
         <w:rPr>
           <w:sz w:val="18"/>
         </w:rPr>
-        <w:t xml:space="preserve">A. </w:t>
-      </w:r>
-      <w:proofErr w:type="spellStart"/>
-      <w:r>
-        <w:rPr>
-          <w:sz w:val="18"/>
-        </w:rPr>
-        <w:t>Ghirri</w:t>
-      </w:r>
-      <w:proofErr w:type="spellEnd"/>
-      <w:r>
-        <w:rPr>
-          <w:sz w:val="18"/>
-        </w:rPr>
-        <w:t xml:space="preserve">, C. </w:t>
-      </w:r>
-      <w:proofErr w:type="spellStart"/>
-      <w:r>
-        <w:rPr>
-          <w:sz w:val="18"/>
-        </w:rPr>
-        <w:t>Bonizzoni</w:t>
-      </w:r>
-      <w:proofErr w:type="spellEnd"/>
-      <w:r>
-        <w:rPr>
-          <w:sz w:val="18"/>
-        </w:rPr>
-        <w:t xml:space="preserve">, M. </w:t>
+        <w:t xml:space="preserve">A. Ghirri, C. Bonizzoni, M. </w:t>
       </w:r>
       <w:proofErr w:type="spellStart"/>
       <w:r>
@@ -5249,38 +5143,38 @@
         </w:rPr>
         <w:t xml:space="preserve"> magnon-photon coupling achieved by magnetic films in contact with superconducting resonators, </w:t>
       </w:r>
+      <w:hyperlink r:id="rId50">
+        <w:r>
+          <w:rPr>
+            <w:sz w:val="18"/>
+          </w:rPr>
+          <w:t xml:space="preserve">Phys. </w:t>
+        </w:r>
+      </w:hyperlink>
       <w:hyperlink r:id="rId51">
         <w:r>
           <w:rPr>
             <w:sz w:val="18"/>
           </w:rPr>
-          <w:t xml:space="preserve">Phys. </w:t>
-        </w:r>
-      </w:hyperlink>
+          <w:t>Rev. Appl.</w:t>
+        </w:r>
+      </w:hyperlink>
+      <w:r>
+        <w:rPr>
+          <w:sz w:val="18"/>
+        </w:rPr>
+        <w:t xml:space="preserve"> </w:t>
+      </w:r>
       <w:hyperlink r:id="rId52">
         <w:r>
           <w:rPr>
-            <w:sz w:val="18"/>
-          </w:rPr>
-          <w:t>Rev. Appl.</w:t>
-        </w:r>
-      </w:hyperlink>
-      <w:r>
-        <w:rPr>
-          <w:sz w:val="18"/>
-        </w:rPr>
-        <w:t xml:space="preserve"> </w:t>
-      </w:r>
+            <w:b/>
+            <w:sz w:val="18"/>
+          </w:rPr>
+          <w:t>20</w:t>
+        </w:r>
+      </w:hyperlink>
       <w:hyperlink r:id="rId53">
-        <w:r>
-          <w:rPr>
-            <w:b/>
-            <w:sz w:val="18"/>
-          </w:rPr>
-          <w:t>20</w:t>
-        </w:r>
-      </w:hyperlink>
-      <w:hyperlink r:id="rId54">
         <w:r>
           <w:rPr>
             <w:sz w:val="18"/>
@@ -5331,15 +5225,15 @@
         </w:rPr>
         <w:t xml:space="preserve">, </w:t>
       </w:r>
+      <w:hyperlink r:id="rId54">
+        <w:r>
+          <w:rPr>
+            <w:sz w:val="18"/>
+          </w:rPr>
+          <w:t>10.1103/physrevap</w:t>
+        </w:r>
+      </w:hyperlink>
       <w:hyperlink r:id="rId55">
-        <w:r>
-          <w:rPr>
-            <w:sz w:val="18"/>
-          </w:rPr>
-          <w:t>10.1103/physrevap</w:t>
-        </w:r>
-      </w:hyperlink>
-      <w:hyperlink r:id="rId56">
         <w:r>
           <w:rPr>
             <w:sz w:val="18"/>
@@ -5411,12 +5305,26 @@
         </w:rPr>
         <w:t xml:space="preserve"> materials, </w:t>
       </w:r>
+      <w:hyperlink r:id="rId56">
+        <w:r>
+          <w:rPr>
+            <w:sz w:val="18"/>
+          </w:rPr>
+          <w:t>Phys. Rev.</w:t>
+        </w:r>
+      </w:hyperlink>
+      <w:r>
+        <w:rPr>
+          <w:sz w:val="18"/>
+        </w:rPr>
+        <w:t xml:space="preserve"> </w:t>
+      </w:r>
       <w:hyperlink r:id="rId57">
         <w:r>
           <w:rPr>
             <w:sz w:val="18"/>
           </w:rPr>
-          <w:t>Phys. Rev.</w:t>
+          <w:t>A</w:t>
         </w:r>
       </w:hyperlink>
       <w:r>
@@ -5428,27 +5336,13 @@
       <w:hyperlink r:id="rId58">
         <w:r>
           <w:rPr>
-            <w:sz w:val="18"/>
-          </w:rPr>
-          <w:t>A</w:t>
-        </w:r>
-      </w:hyperlink>
-      <w:r>
-        <w:rPr>
-          <w:sz w:val="18"/>
-        </w:rPr>
-        <w:t xml:space="preserve"> </w:t>
-      </w:r>
+            <w:b/>
+            <w:sz w:val="18"/>
+          </w:rPr>
+          <w:t>106</w:t>
+        </w:r>
+      </w:hyperlink>
       <w:hyperlink r:id="rId59">
-        <w:r>
-          <w:rPr>
-            <w:b/>
-            <w:sz w:val="18"/>
-          </w:rPr>
-          <w:t>106</w:t>
-        </w:r>
-      </w:hyperlink>
-      <w:hyperlink r:id="rId60">
         <w:r>
           <w:rPr>
             <w:sz w:val="18"/>
@@ -5472,38 +5366,38 @@
         </w:rPr>
         <w:t xml:space="preserve">P. Hyde, L. Bai, M. Harder, C. Match, and C.-M. Hu, Indirect coupling between two cavity modes via ferromagnetic resonance, </w:t>
       </w:r>
+      <w:hyperlink r:id="rId60">
+        <w:r>
+          <w:rPr>
+            <w:sz w:val="18"/>
+          </w:rPr>
+          <w:t>Applied Physics Letters</w:t>
+        </w:r>
+      </w:hyperlink>
+      <w:r>
+        <w:rPr>
+          <w:sz w:val="18"/>
+        </w:rPr>
+        <w:t xml:space="preserve"> </w:t>
+      </w:r>
       <w:hyperlink r:id="rId61">
         <w:r>
           <w:rPr>
-            <w:sz w:val="18"/>
-          </w:rPr>
-          <w:t>Applied Physics Letters</w:t>
-        </w:r>
-      </w:hyperlink>
-      <w:r>
-        <w:rPr>
-          <w:sz w:val="18"/>
-        </w:rPr>
-        <w:t xml:space="preserve"> </w:t>
-      </w:r>
+            <w:b/>
+            <w:sz w:val="18"/>
+          </w:rPr>
+          <w:t>109</w:t>
+        </w:r>
+      </w:hyperlink>
       <w:hyperlink r:id="rId62">
         <w:r>
           <w:rPr>
-            <w:b/>
-            <w:sz w:val="18"/>
-          </w:rPr>
-          <w:t>109</w:t>
+            <w:sz w:val="18"/>
+          </w:rPr>
+          <w:t xml:space="preserve">, 152405 </w:t>
         </w:r>
       </w:hyperlink>
       <w:hyperlink r:id="rId63">
-        <w:r>
-          <w:rPr>
-            <w:sz w:val="18"/>
-          </w:rPr>
-          <w:t xml:space="preserve">, 152405 </w:t>
-        </w:r>
-      </w:hyperlink>
-      <w:hyperlink r:id="rId64">
         <w:r>
           <w:rPr>
             <w:sz w:val="18"/>
@@ -5527,12 +5421,26 @@
         </w:rPr>
         <w:t xml:space="preserve">V. L. Grigoryan and K. Xia, Cavity-mediated dissipative spin-spin coupling, </w:t>
       </w:r>
+      <w:hyperlink r:id="rId64">
+        <w:r>
+          <w:rPr>
+            <w:sz w:val="18"/>
+          </w:rPr>
+          <w:t>Phys. Rev.</w:t>
+        </w:r>
+      </w:hyperlink>
+      <w:r>
+        <w:rPr>
+          <w:sz w:val="18"/>
+        </w:rPr>
+        <w:t xml:space="preserve"> </w:t>
+      </w:r>
       <w:hyperlink r:id="rId65">
         <w:r>
           <w:rPr>
             <w:sz w:val="18"/>
           </w:rPr>
-          <w:t>Phys. Rev.</w:t>
+          <w:t>B</w:t>
         </w:r>
       </w:hyperlink>
       <w:r>
@@ -5544,27 +5452,13 @@
       <w:hyperlink r:id="rId66">
         <w:r>
           <w:rPr>
-            <w:sz w:val="18"/>
-          </w:rPr>
-          <w:t>B</w:t>
-        </w:r>
-      </w:hyperlink>
-      <w:r>
-        <w:rPr>
-          <w:sz w:val="18"/>
-        </w:rPr>
-        <w:t xml:space="preserve"> </w:t>
-      </w:r>
+            <w:b/>
+            <w:sz w:val="18"/>
+          </w:rPr>
+          <w:t>100</w:t>
+        </w:r>
+      </w:hyperlink>
       <w:hyperlink r:id="rId67">
-        <w:r>
-          <w:rPr>
-            <w:b/>
-            <w:sz w:val="18"/>
-          </w:rPr>
-          <w:t>100</w:t>
-        </w:r>
-      </w:hyperlink>
-      <w:hyperlink r:id="rId68">
         <w:r>
           <w:rPr>
             <w:sz w:val="18"/>
@@ -5591,7 +5485,7 @@
         <mc:AlternateContent>
           <mc:Choice Requires="wpg">
             <w:drawing>
-              <wp:anchor distT="0" distB="0" distL="114300" distR="114300" simplePos="0" relativeHeight="251660288" behindDoc="0" locked="0" layoutInCell="1" allowOverlap="1" wp14:anchorId="24DE107C" wp14:editId="762B1C91">
+              <wp:anchor distT="0" distB="0" distL="114300" distR="114300" simplePos="0" relativeHeight="251660288" behindDoc="0" locked="0" layoutInCell="1" allowOverlap="1" wp14:anchorId="3488CDC7" wp14:editId="7F4B1CA9">
                 <wp:simplePos x="0" y="0"/>
                 <wp:positionH relativeFrom="margin">
                   <wp:posOffset>1673302</wp:posOffset>
@@ -5602,7 +5496,7 @@
                 <wp:extent cx="3106204" cy="15811"/>
                 <wp:effectExtent l="0" t="0" r="0" b="0"/>
                 <wp:wrapTopAndBottom/>
-                <wp:docPr id="11585" name="Group 11585"/>
+                <wp:docPr id="11631" name="Group 11631"/>
                 <wp:cNvGraphicFramePr/>
                 <a:graphic xmlns:a="http://schemas.openxmlformats.org/drawingml/2006/main">
                   <a:graphicData uri="http://schemas.microsoft.com/office/word/2010/wordprocessingGroup">
@@ -5617,7 +5511,7 @@
                         </a:xfrm>
                       </wpg:grpSpPr>
                       <wps:wsp>
-                        <wps:cNvPr id="997" name="Shape 997"/>
+                        <wps:cNvPr id="1001" name="Shape 1001"/>
                         <wps:cNvSpPr/>
                         <wps:spPr>
                           <a:xfrm>
@@ -5662,7 +5556,7 @@
                         <wps:bodyPr/>
                       </wps:wsp>
                       <wps:wsp>
-                        <wps:cNvPr id="998" name="Shape 998"/>
+                        <wps:cNvPr id="1002" name="Shape 1002"/>
                         <wps:cNvSpPr/>
                         <wps:spPr>
                           <a:xfrm>
@@ -5707,7 +5601,7 @@
                         <wps:bodyPr/>
                       </wps:wsp>
                       <wps:wsp>
-                        <wps:cNvPr id="999" name="Shape 999"/>
+                        <wps:cNvPr id="1003" name="Shape 1003"/>
                         <wps:cNvSpPr/>
                         <wps:spPr>
                           <a:xfrm>
@@ -5752,7 +5646,7 @@
                         <wps:bodyPr/>
                       </wps:wsp>
                       <wps:wsp>
-                        <wps:cNvPr id="14453" name="Shape 14453"/>
+                        <wps:cNvPr id="14470" name="Shape 14470"/>
                         <wps:cNvSpPr/>
                         <wps:spPr>
                           <a:xfrm>
@@ -5813,20 +5707,20 @@
           </mc:Choice>
           <mc:Fallback xmlns:a="http://schemas.openxmlformats.org/drawingml/2006/main">
             <w:pict>
-              <v:group id="Group 11585" style="width:244.583pt;height:1.245pt;position:absolute;mso-position-horizontal-relative:margin;mso-position-horizontal:absolute;margin-left:131.756pt;mso-position-vertical-relative:text;margin-top:28.8832pt;" coordsize="31062,158">
-                <v:shape id="Shape 997" style="position:absolute;width:31062;height:0;left:0;top:79;" coordsize="3106204,0" path="m0,0l3106204,0">
+              <v:group id="Group 11631" style="width:244.583pt;height:1.245pt;position:absolute;mso-position-horizontal-relative:margin;mso-position-horizontal:absolute;margin-left:131.756pt;mso-position-vertical-relative:text;margin-top:28.8832pt;" coordsize="31062,158">
+                <v:shape id="Shape 1001" style="position:absolute;width:31062;height:0;left:0;top:79;" coordsize="3106204,0" path="m0,0l3106204,0">
                   <v:stroke weight="0.498pt" endcap="flat" joinstyle="miter" miterlimit="10" on="true" color="#000000"/>
                   <v:fill on="false" color="#000000" opacity="0"/>
                 </v:shape>
-                <v:shape id="Shape 998" style="position:absolute;width:23296;height:0;left:3882;top:79;" coordsize="2329650,0" path="m0,0l2329650,0">
+                <v:shape id="Shape 1002" style="position:absolute;width:23296;height:0;left:3882;top:79;" coordsize="2329650,0" path="m0,0l2329650,0">
                   <v:stroke weight="0.747pt" endcap="flat" joinstyle="miter" miterlimit="10" on="true" color="#000000"/>
                   <v:fill on="false" color="#000000" opacity="0"/>
                 </v:shape>
-                <v:shape id="Shape 999" style="position:absolute;width:15530;height:0;left:7765;top:79;" coordsize="1553096,0" path="m0,0l1553096,0">
+                <v:shape id="Shape 1003" style="position:absolute;width:15530;height:0;left:7765;top:79;" coordsize="1553096,0" path="m0,0l1553096,0">
                   <v:stroke weight="0.996pt" endcap="flat" joinstyle="miter" miterlimit="10" on="true" color="#000000"/>
                   <v:fill on="false" color="#000000" opacity="0"/>
                 </v:shape>
-                <v:shape id="Shape 14454" style="position:absolute;width:7765;height:158;left:11648;top:0;" coordsize="776554,15811" path="m0,0l776554,0l776554,15811l0,15811l0,0">
+                <v:shape id="Shape 14471" style="position:absolute;width:7765;height:158;left:11648;top:0;" coordsize="776554,15811" path="m0,0l776554,0l776554,15811l0,15811l0,0">
                   <v:stroke weight="0pt" endcap="flat" joinstyle="miter" miterlimit="10" on="false" color="#000000" opacity="0"/>
                   <v:fill on="true" color="#000000"/>
                 </v:shape>
@@ -5870,30 +5764,30 @@
         </w:rPr>
         <w:t xml:space="preserve"> sphere to photons in a planar superconducting resonator in the quantum limit, </w:t>
       </w:r>
+      <w:hyperlink r:id="rId68">
+        <w:r>
+          <w:rPr>
+            <w:sz w:val="18"/>
+          </w:rPr>
+          <w:t>Scientific Reports</w:t>
+        </w:r>
+      </w:hyperlink>
+      <w:r>
+        <w:rPr>
+          <w:sz w:val="18"/>
+        </w:rPr>
+        <w:t xml:space="preserve"> </w:t>
+      </w:r>
       <w:hyperlink r:id="rId69">
         <w:r>
           <w:rPr>
-            <w:sz w:val="18"/>
-          </w:rPr>
-          <w:t>Scientific Reports</w:t>
-        </w:r>
-      </w:hyperlink>
-      <w:r>
-        <w:rPr>
-          <w:sz w:val="18"/>
-        </w:rPr>
-        <w:t xml:space="preserve"> </w:t>
-      </w:r>
+            <w:b/>
+            <w:sz w:val="18"/>
+          </w:rPr>
+          <w:t>7</w:t>
+        </w:r>
+      </w:hyperlink>
       <w:hyperlink r:id="rId70">
-        <w:r>
-          <w:rPr>
-            <w:b/>
-            <w:sz w:val="18"/>
-          </w:rPr>
-          <w:t>7</w:t>
-        </w:r>
-      </w:hyperlink>
-      <w:hyperlink r:id="rId71">
         <w:r>
           <w:rPr>
             <w:sz w:val="18"/>
@@ -5917,38 +5811,38 @@
         </w:rPr>
         <w:t xml:space="preserve">X. Zhang, C.-L. Zou, L. Jiang, and H. X. Tang, Cavity magnomechanics, </w:t>
       </w:r>
+      <w:hyperlink r:id="rId71">
+        <w:r>
+          <w:rPr>
+            <w:sz w:val="18"/>
+          </w:rPr>
+          <w:t>Science Advances</w:t>
+        </w:r>
+      </w:hyperlink>
+      <w:r>
+        <w:rPr>
+          <w:sz w:val="18"/>
+        </w:rPr>
+        <w:t xml:space="preserve"> </w:t>
+      </w:r>
       <w:hyperlink r:id="rId72">
         <w:r>
           <w:rPr>
-            <w:sz w:val="18"/>
-          </w:rPr>
-          <w:t>Science Advances</w:t>
-        </w:r>
-      </w:hyperlink>
-      <w:r>
-        <w:rPr>
-          <w:sz w:val="18"/>
-        </w:rPr>
-        <w:t xml:space="preserve"> </w:t>
-      </w:r>
+            <w:b/>
+            <w:sz w:val="18"/>
+          </w:rPr>
+          <w:t>2</w:t>
+        </w:r>
+      </w:hyperlink>
       <w:hyperlink r:id="rId73">
         <w:r>
           <w:rPr>
-            <w:b/>
-            <w:sz w:val="18"/>
-          </w:rPr>
-          <w:t>2</w:t>
+            <w:sz w:val="18"/>
+          </w:rPr>
+          <w:t xml:space="preserve">, e1501286 (2016), </w:t>
         </w:r>
       </w:hyperlink>
       <w:hyperlink r:id="rId74">
-        <w:r>
-          <w:rPr>
-            <w:sz w:val="18"/>
-          </w:rPr>
-          <w:t xml:space="preserve">, e1501286 (2016), </w:t>
-        </w:r>
-      </w:hyperlink>
-      <w:hyperlink r:id="rId75">
         <w:r>
           <w:rPr>
             <w:sz w:val="18"/>
@@ -5970,35 +5864,7 @@
         <w:rPr>
           <w:sz w:val="18"/>
         </w:rPr>
-        <w:t xml:space="preserve">J. Bourhill, N. </w:t>
-      </w:r>
-      <w:proofErr w:type="spellStart"/>
-      <w:r>
-        <w:rPr>
-          <w:sz w:val="18"/>
-        </w:rPr>
-        <w:t>Kostylev</w:t>
-      </w:r>
-      <w:proofErr w:type="spellEnd"/>
-      <w:r>
-        <w:rPr>
-          <w:sz w:val="18"/>
-        </w:rPr>
-        <w:t xml:space="preserve">, M. </w:t>
-      </w:r>
-      <w:proofErr w:type="spellStart"/>
-      <w:r>
-        <w:rPr>
-          <w:sz w:val="18"/>
-        </w:rPr>
-        <w:t>Goryachev</w:t>
-      </w:r>
-      <w:proofErr w:type="spellEnd"/>
-      <w:r>
-        <w:rPr>
-          <w:sz w:val="18"/>
-        </w:rPr>
-        <w:t xml:space="preserve">, D. L. Creedon, and M. E. Tobar, Ultrahigh cooperativity interactions between magnons and resonant photons in a </w:t>
+        <w:t xml:space="preserve">J. Bourhill, N. Kostylev, M. Goryachev, D. L. Creedon, and M. E. Tobar, Ultrahigh cooperativity interactions between magnons and resonant photons in a </w:t>
       </w:r>
       <w:proofErr w:type="spellStart"/>
       <w:r>
@@ -6014,12 +5880,26 @@
         </w:rPr>
         <w:t xml:space="preserve"> sphere, </w:t>
       </w:r>
+      <w:hyperlink r:id="rId75">
+        <w:r>
+          <w:rPr>
+            <w:sz w:val="18"/>
+          </w:rPr>
+          <w:t>Phys. Rev.</w:t>
+        </w:r>
+      </w:hyperlink>
+      <w:r>
+        <w:rPr>
+          <w:sz w:val="18"/>
+        </w:rPr>
+        <w:t xml:space="preserve"> </w:t>
+      </w:r>
       <w:hyperlink r:id="rId76">
         <w:r>
           <w:rPr>
             <w:sz w:val="18"/>
           </w:rPr>
-          <w:t>Phys. Rev.</w:t>
+          <w:t>B</w:t>
         </w:r>
       </w:hyperlink>
       <w:r>
@@ -6031,27 +5911,13 @@
       <w:hyperlink r:id="rId77">
         <w:r>
           <w:rPr>
-            <w:sz w:val="18"/>
-          </w:rPr>
-          <w:t>B</w:t>
-        </w:r>
-      </w:hyperlink>
-      <w:r>
-        <w:rPr>
-          <w:sz w:val="18"/>
-        </w:rPr>
-        <w:t xml:space="preserve"> </w:t>
-      </w:r>
+            <w:b/>
+            <w:sz w:val="18"/>
+          </w:rPr>
+          <w:t>93</w:t>
+        </w:r>
+      </w:hyperlink>
       <w:hyperlink r:id="rId78">
-        <w:r>
-          <w:rPr>
-            <w:b/>
-            <w:sz w:val="18"/>
-          </w:rPr>
-          <w:t>93</w:t>
-        </w:r>
-      </w:hyperlink>
-      <w:hyperlink r:id="rId79">
         <w:r>
           <w:rPr>
             <w:sz w:val="18"/>
@@ -6096,15 +5962,15 @@
         </w:rPr>
         <w:t xml:space="preserve">, </w:t>
       </w:r>
+      <w:hyperlink r:id="rId79">
+        <w:r>
+          <w:rPr>
+            <w:sz w:val="18"/>
+          </w:rPr>
+          <w:t>10.1103/phys</w:t>
+        </w:r>
+      </w:hyperlink>
       <w:hyperlink r:id="rId80">
-        <w:r>
-          <w:rPr>
-            <w:sz w:val="18"/>
-          </w:rPr>
-          <w:t>10.1103/phys</w:t>
-        </w:r>
-      </w:hyperlink>
-      <w:hyperlink r:id="rId81">
         <w:r>
           <w:rPr>
             <w:sz w:val="18"/>
@@ -6190,30 +6056,30 @@
         </w:rPr>
         <w:t xml:space="preserve"> spin waves facilitated by a magnetic heterostructure, </w:t>
       </w:r>
+      <w:hyperlink r:id="rId81">
+        <w:r>
+          <w:rPr>
+            <w:sz w:val="18"/>
+          </w:rPr>
+          <w:t>Phys. Rev. Appl.</w:t>
+        </w:r>
+      </w:hyperlink>
+      <w:r>
+        <w:rPr>
+          <w:sz w:val="18"/>
+        </w:rPr>
+        <w:t xml:space="preserve"> </w:t>
+      </w:r>
       <w:hyperlink r:id="rId82">
         <w:r>
           <w:rPr>
-            <w:sz w:val="18"/>
-          </w:rPr>
-          <w:t>Phys. Rev. Appl.</w:t>
-        </w:r>
-      </w:hyperlink>
-      <w:r>
-        <w:rPr>
-          <w:sz w:val="18"/>
-        </w:rPr>
-        <w:t xml:space="preserve"> </w:t>
-      </w:r>
+            <w:b/>
+            <w:sz w:val="18"/>
+          </w:rPr>
+          <w:t>17</w:t>
+        </w:r>
+      </w:hyperlink>
       <w:hyperlink r:id="rId83">
-        <w:r>
-          <w:rPr>
-            <w:b/>
-            <w:sz w:val="18"/>
-          </w:rPr>
-          <w:t>17</w:t>
-        </w:r>
-      </w:hyperlink>
-      <w:hyperlink r:id="rId84">
         <w:r>
           <w:rPr>
             <w:sz w:val="18"/>
@@ -6279,30 +6145,30 @@
         </w:rPr>
         <w:t xml:space="preserve"> magnon barriers, </w:t>
       </w:r>
+      <w:hyperlink r:id="rId84">
+        <w:r>
+          <w:rPr>
+            <w:sz w:val="18"/>
+          </w:rPr>
+          <w:t>Nano Letters</w:t>
+        </w:r>
+      </w:hyperlink>
+      <w:r>
+        <w:rPr>
+          <w:sz w:val="18"/>
+        </w:rPr>
+        <w:t xml:space="preserve"> </w:t>
+      </w:r>
       <w:hyperlink r:id="rId85">
         <w:r>
           <w:rPr>
-            <w:sz w:val="18"/>
-          </w:rPr>
-          <w:t>Nano Letters</w:t>
-        </w:r>
-      </w:hyperlink>
-      <w:r>
-        <w:rPr>
-          <w:sz w:val="18"/>
-        </w:rPr>
-        <w:t xml:space="preserve"> </w:t>
-      </w:r>
+            <w:b/>
+            <w:sz w:val="18"/>
+          </w:rPr>
+          <w:t>23</w:t>
+        </w:r>
+      </w:hyperlink>
       <w:hyperlink r:id="rId86">
-        <w:r>
-          <w:rPr>
-            <w:b/>
-            <w:sz w:val="18"/>
-          </w:rPr>
-          <w:t>23</w:t>
-        </w:r>
-      </w:hyperlink>
-      <w:hyperlink r:id="rId87">
         <w:r>
           <w:rPr>
             <w:sz w:val="18"/>
@@ -6399,30 +6265,30 @@
         </w:rPr>
         <w:t xml:space="preserve">/Permalloy bilayers with magneto-optical effects, </w:t>
       </w:r>
+      <w:hyperlink r:id="rId87">
+        <w:r>
+          <w:rPr>
+            <w:sz w:val="18"/>
+          </w:rPr>
+          <w:t>Scientific Reports</w:t>
+        </w:r>
+      </w:hyperlink>
+      <w:r>
+        <w:rPr>
+          <w:sz w:val="18"/>
+        </w:rPr>
+        <w:t xml:space="preserve"> </w:t>
+      </w:r>
       <w:hyperlink r:id="rId88">
         <w:r>
           <w:rPr>
-            <w:sz w:val="18"/>
-          </w:rPr>
-          <w:t>Scientific Reports</w:t>
-        </w:r>
-      </w:hyperlink>
-      <w:r>
-        <w:rPr>
-          <w:sz w:val="18"/>
-        </w:rPr>
-        <w:t xml:space="preserve"> </w:t>
-      </w:r>
+            <w:b/>
+            <w:sz w:val="18"/>
+          </w:rPr>
+          <w:t>10</w:t>
+        </w:r>
+      </w:hyperlink>
       <w:hyperlink r:id="rId89">
-        <w:r>
-          <w:rPr>
-            <w:b/>
-            <w:sz w:val="18"/>
-          </w:rPr>
-          <w:t>10</w:t>
-        </w:r>
-      </w:hyperlink>
-      <w:hyperlink r:id="rId90">
         <w:r>
           <w:rPr>
             <w:sz w:val="18"/>
@@ -6475,24 +6341,24 @@
         </w:rPr>
         <w:t xml:space="preserve">K. K. Shrivastava, A. Sahu, B. Bhoi, and R. Singh, Unveiling photon-photon coupling induced transparency and absorption, </w:t>
       </w:r>
+      <w:hyperlink r:id="rId90">
+        <w:r>
+          <w:rPr>
+            <w:sz w:val="18"/>
+          </w:rPr>
+          <w:t xml:space="preserve">Journal of Physics D Applied Physics </w:t>
+        </w:r>
+      </w:hyperlink>
       <w:hyperlink r:id="rId91">
         <w:r>
           <w:rPr>
-            <w:sz w:val="18"/>
-          </w:rPr>
-          <w:t xml:space="preserve">Journal of Physics D Applied Physics </w:t>
+            <w:b/>
+            <w:sz w:val="18"/>
+          </w:rPr>
+          <w:t>57</w:t>
         </w:r>
       </w:hyperlink>
       <w:hyperlink r:id="rId92">
-        <w:r>
-          <w:rPr>
-            <w:b/>
-            <w:sz w:val="18"/>
-          </w:rPr>
-          <w:t>57</w:t>
-        </w:r>
-      </w:hyperlink>
-      <w:hyperlink r:id="rId93">
         <w:r>
           <w:rPr>
             <w:sz w:val="18"/>
@@ -6516,38 +6382,38 @@
         </w:rPr>
         <w:t xml:space="preserve">V. Grigoryan and J. Xiao, Dynamical spin-spin coupling of quantum dots, </w:t>
       </w:r>
+      <w:hyperlink r:id="rId93">
+        <w:proofErr w:type="spellStart"/>
+        <w:r>
+          <w:rPr>
+            <w:sz w:val="18"/>
+          </w:rPr>
+          <w:t>Europhysics</w:t>
+        </w:r>
+        <w:proofErr w:type="spellEnd"/>
+        <w:r>
+          <w:rPr>
+            <w:sz w:val="18"/>
+          </w:rPr>
+          <w:t xml:space="preserve"> Letters</w:t>
+        </w:r>
+      </w:hyperlink>
+      <w:r>
+        <w:rPr>
+          <w:sz w:val="18"/>
+        </w:rPr>
+        <w:t xml:space="preserve"> </w:t>
+      </w:r>
       <w:hyperlink r:id="rId94">
-        <w:proofErr w:type="spellStart"/>
-        <w:r>
-          <w:rPr>
-            <w:sz w:val="18"/>
-          </w:rPr>
-          <w:t>Europhysics</w:t>
-        </w:r>
-        <w:proofErr w:type="spellEnd"/>
-        <w:r>
-          <w:rPr>
-            <w:sz w:val="18"/>
-          </w:rPr>
-          <w:t xml:space="preserve"> Letters</w:t>
-        </w:r>
-      </w:hyperlink>
-      <w:r>
-        <w:rPr>
-          <w:sz w:val="18"/>
-        </w:rPr>
-        <w:t xml:space="preserve"> </w:t>
-      </w:r>
+        <w:r>
+          <w:rPr>
+            <w:b/>
+            <w:sz w:val="18"/>
+          </w:rPr>
+          <w:t>104</w:t>
+        </w:r>
+      </w:hyperlink>
       <w:hyperlink r:id="rId95">
-        <w:r>
-          <w:rPr>
-            <w:b/>
-            <w:sz w:val="18"/>
-          </w:rPr>
-          <w:t>104</w:t>
-        </w:r>
-      </w:hyperlink>
-      <w:hyperlink r:id="rId96">
         <w:r>
           <w:rPr>
             <w:sz w:val="18"/>
@@ -6599,30 +6465,30 @@
         </w:rPr>
         <w:t xml:space="preserve">, </w:t>
       </w:r>
+      <w:hyperlink r:id="rId96">
+        <w:r>
+          <w:rPr>
+            <w:sz w:val="18"/>
+          </w:rPr>
+          <w:t>Phys. Rev.</w:t>
+        </w:r>
+      </w:hyperlink>
+      <w:r>
+        <w:rPr>
+          <w:sz w:val="18"/>
+        </w:rPr>
+        <w:t xml:space="preserve"> </w:t>
+      </w:r>
       <w:hyperlink r:id="rId97">
         <w:r>
           <w:rPr>
-            <w:sz w:val="18"/>
-          </w:rPr>
-          <w:t>Phys. Rev.</w:t>
-        </w:r>
-      </w:hyperlink>
-      <w:r>
-        <w:rPr>
-          <w:sz w:val="18"/>
-        </w:rPr>
-        <w:t xml:space="preserve"> </w:t>
-      </w:r>
+            <w:b/>
+            <w:sz w:val="18"/>
+          </w:rPr>
+          <w:t>149</w:t>
+        </w:r>
+      </w:hyperlink>
       <w:hyperlink r:id="rId98">
-        <w:r>
-          <w:rPr>
-            <w:b/>
-            <w:sz w:val="18"/>
-          </w:rPr>
-          <w:t>149</w:t>
-        </w:r>
-      </w:hyperlink>
-      <w:hyperlink r:id="rId99">
         <w:r>
           <w:rPr>
             <w:sz w:val="18"/>
@@ -6636,7 +6502,7 @@
         <w:spacing w:after="15" w:line="250" w:lineRule="auto"/>
         <w:ind w:left="366" w:right="9" w:firstLine="0"/>
       </w:pPr>
-      <w:hyperlink r:id="rId100">
+      <w:hyperlink r:id="rId99">
         <w:r>
           <w:rPr>
             <w:sz w:val="18"/>
@@ -6660,30 +6526,30 @@
         </w:rPr>
         <w:t xml:space="preserve">C. Kittel, On the theory of ferromagnetic resonance absorption, </w:t>
       </w:r>
+      <w:hyperlink r:id="rId100">
+        <w:r>
+          <w:rPr>
+            <w:sz w:val="18"/>
+          </w:rPr>
+          <w:t>Phys. Rev.</w:t>
+        </w:r>
+      </w:hyperlink>
+      <w:r>
+        <w:rPr>
+          <w:sz w:val="18"/>
+        </w:rPr>
+        <w:t xml:space="preserve"> </w:t>
+      </w:r>
       <w:hyperlink r:id="rId101">
         <w:r>
           <w:rPr>
-            <w:sz w:val="18"/>
-          </w:rPr>
-          <w:t>Phys. Rev.</w:t>
-        </w:r>
-      </w:hyperlink>
-      <w:r>
-        <w:rPr>
-          <w:sz w:val="18"/>
-        </w:rPr>
-        <w:t xml:space="preserve"> </w:t>
-      </w:r>
+            <w:b/>
+            <w:sz w:val="18"/>
+          </w:rPr>
+          <w:t>73</w:t>
+        </w:r>
+      </w:hyperlink>
       <w:hyperlink r:id="rId102">
-        <w:r>
-          <w:rPr>
-            <w:b/>
-            <w:sz w:val="18"/>
-          </w:rPr>
-          <w:t>73</w:t>
-        </w:r>
-      </w:hyperlink>
-      <w:hyperlink r:id="rId103">
         <w:r>
           <w:rPr>
             <w:sz w:val="18"/>
@@ -6735,12 +6601,26 @@
         </w:rPr>
         <w:t xml:space="preserve">, Level attraction in a microwave optomechanical circuit, </w:t>
       </w:r>
+      <w:hyperlink r:id="rId103">
+        <w:r>
+          <w:rPr>
+            <w:sz w:val="18"/>
+          </w:rPr>
+          <w:t>Phys. Rev.</w:t>
+        </w:r>
+      </w:hyperlink>
+      <w:r>
+        <w:rPr>
+          <w:sz w:val="18"/>
+        </w:rPr>
+        <w:t xml:space="preserve"> </w:t>
+      </w:r>
       <w:hyperlink r:id="rId104">
         <w:r>
           <w:rPr>
             <w:sz w:val="18"/>
           </w:rPr>
-          <w:t>Phys. Rev.</w:t>
+          <w:t>A</w:t>
         </w:r>
       </w:hyperlink>
       <w:r>
@@ -6752,27 +6632,13 @@
       <w:hyperlink r:id="rId105">
         <w:r>
           <w:rPr>
-            <w:sz w:val="18"/>
-          </w:rPr>
-          <w:t>A</w:t>
-        </w:r>
-      </w:hyperlink>
-      <w:r>
-        <w:rPr>
-          <w:sz w:val="18"/>
-        </w:rPr>
-        <w:t xml:space="preserve"> </w:t>
-      </w:r>
+            <w:b/>
+            <w:sz w:val="18"/>
+          </w:rPr>
+          <w:t>98</w:t>
+        </w:r>
+      </w:hyperlink>
       <w:hyperlink r:id="rId106">
-        <w:r>
-          <w:rPr>
-            <w:b/>
-            <w:sz w:val="18"/>
-          </w:rPr>
-          <w:t>98</w:t>
-        </w:r>
-      </w:hyperlink>
-      <w:hyperlink r:id="rId107">
         <w:r>
           <w:rPr>
             <w:sz w:val="18"/>
@@ -6810,38 +6676,38 @@
         </w:rPr>
         <w:t xml:space="preserve"> and A. A. Clerk, Quantum-limited amplification via reservoir engineering, </w:t>
       </w:r>
+      <w:hyperlink r:id="rId107">
+        <w:r>
+          <w:rPr>
+            <w:sz w:val="18"/>
+          </w:rPr>
+          <w:t>Phys. Rev. Lett.</w:t>
+        </w:r>
+      </w:hyperlink>
+      <w:r>
+        <w:rPr>
+          <w:sz w:val="18"/>
+        </w:rPr>
+        <w:t xml:space="preserve"> </w:t>
+      </w:r>
       <w:hyperlink r:id="rId108">
         <w:r>
           <w:rPr>
-            <w:sz w:val="18"/>
-          </w:rPr>
-          <w:t>Phys. Rev. Lett.</w:t>
-        </w:r>
-      </w:hyperlink>
-      <w:r>
-        <w:rPr>
-          <w:sz w:val="18"/>
-        </w:rPr>
-        <w:t xml:space="preserve"> </w:t>
-      </w:r>
+            <w:b/>
+            <w:sz w:val="18"/>
+          </w:rPr>
+          <w:t>112</w:t>
+        </w:r>
+      </w:hyperlink>
       <w:hyperlink r:id="rId109">
         <w:r>
           <w:rPr>
-            <w:b/>
-            <w:sz w:val="18"/>
-          </w:rPr>
-          <w:t>112</w:t>
+            <w:sz w:val="18"/>
+          </w:rPr>
+          <w:t xml:space="preserve">, </w:t>
         </w:r>
       </w:hyperlink>
       <w:hyperlink r:id="rId110">
-        <w:r>
-          <w:rPr>
-            <w:sz w:val="18"/>
-          </w:rPr>
-          <w:t xml:space="preserve">, </w:t>
-        </w:r>
-      </w:hyperlink>
-      <w:hyperlink r:id="rId111">
         <w:r>
           <w:rPr>
             <w:sz w:val="18"/>
@@ -6865,12 +6731,26 @@
         </w:rPr>
         <w:t xml:space="preserve">J. W. Rao, Y. P. Wang, Y. Yang, T. Yu, Y. S. Gui, X. L. Fan, D. S. Xue, and C.-M. Hu, Interactions between a magnon mode and a cavity photon mode mediated by traveling photons, </w:t>
       </w:r>
+      <w:hyperlink r:id="rId111">
+        <w:r>
+          <w:rPr>
+            <w:sz w:val="18"/>
+          </w:rPr>
+          <w:t>Phys. Rev.</w:t>
+        </w:r>
+      </w:hyperlink>
+      <w:r>
+        <w:rPr>
+          <w:sz w:val="18"/>
+        </w:rPr>
+        <w:t xml:space="preserve"> </w:t>
+      </w:r>
       <w:hyperlink r:id="rId112">
         <w:r>
           <w:rPr>
             <w:sz w:val="18"/>
           </w:rPr>
-          <w:t>Phys. Rev.</w:t>
+          <w:t>B</w:t>
         </w:r>
       </w:hyperlink>
       <w:r>
@@ -6882,27 +6762,13 @@
       <w:hyperlink r:id="rId113">
         <w:r>
           <w:rPr>
-            <w:sz w:val="18"/>
-          </w:rPr>
-          <w:t>B</w:t>
-        </w:r>
-      </w:hyperlink>
-      <w:r>
-        <w:rPr>
-          <w:sz w:val="18"/>
-        </w:rPr>
-        <w:t xml:space="preserve"> </w:t>
-      </w:r>
+            <w:b/>
+            <w:sz w:val="18"/>
+          </w:rPr>
+          <w:t>101</w:t>
+        </w:r>
+      </w:hyperlink>
       <w:hyperlink r:id="rId114">
-        <w:r>
-          <w:rPr>
-            <w:b/>
-            <w:sz w:val="18"/>
-          </w:rPr>
-          <w:t>101</w:t>
-        </w:r>
-      </w:hyperlink>
-      <w:hyperlink r:id="rId115">
         <w:r>
           <w:rPr>
             <w:sz w:val="18"/>
@@ -6926,37 +6792,37 @@
         </w:rPr>
         <w:t xml:space="preserve">K. K. Shrivastava, M. D. Ketkar, B. Bhoi, and R. Singh, </w:t>
       </w:r>
+      <w:hyperlink r:id="rId115">
+        <w:r>
+          <w:rPr>
+            <w:sz w:val="18"/>
+          </w:rPr>
+          <w:t>Emergence of coupling induced transparency by tun</w:t>
+        </w:r>
+      </w:hyperlink>
       <w:hyperlink r:id="rId116">
         <w:r>
           <w:rPr>
             <w:sz w:val="18"/>
           </w:rPr>
-          <w:t>Emergence of coupling induced transparency by tun</w:t>
-        </w:r>
-      </w:hyperlink>
+          <w:t>ing purely dissipative couplings</w:t>
+        </w:r>
+      </w:hyperlink>
+      <w:r>
+        <w:rPr>
+          <w:sz w:val="18"/>
+        </w:rPr>
+        <w:t xml:space="preserve"> (2024), </w:t>
+      </w:r>
       <w:hyperlink r:id="rId117">
         <w:r>
           <w:rPr>
             <w:sz w:val="18"/>
           </w:rPr>
-          <w:t>ing purely dissipative couplings</w:t>
-        </w:r>
-      </w:hyperlink>
-      <w:r>
-        <w:rPr>
-          <w:sz w:val="18"/>
-        </w:rPr>
-        <w:t xml:space="preserve"> (2024), </w:t>
-      </w:r>
+          <w:t xml:space="preserve">arXiv:2409.12577 </w:t>
+        </w:r>
+      </w:hyperlink>
       <w:hyperlink r:id="rId118">
-        <w:r>
-          <w:rPr>
-            <w:sz w:val="18"/>
-          </w:rPr>
-          <w:t xml:space="preserve">arXiv:2409.12577 </w:t>
-        </w:r>
-      </w:hyperlink>
-      <w:hyperlink r:id="rId119">
         <w:r>
           <w:rPr>
             <w:sz w:val="18"/>
@@ -7128,10 +6994,222 @@
 <file path=word/numbering.xml><?xml version="1.0" encoding="utf-8"?>
 <w:numbering xmlns:wpc="http://schemas.microsoft.com/office/word/2010/wordprocessingCanvas" xmlns:cx="http://schemas.microsoft.com/office/drawing/2014/chartex" xmlns:cx1="http://schemas.microsoft.com/office/drawing/2015/9/8/chartex" xmlns:cx2="http://schemas.microsoft.com/office/drawing/2015/10/21/chartex" xmlns:cx3="http://schemas.microsoft.com/office/drawing/2016/5/9/chartex" xmlns:cx4="http://schemas.microsoft.com/office/drawing/2016/5/10/chartex" xmlns:cx5="http://schemas.microsoft.com/office/drawing/2016/5/11/chartex" xmlns:cx6="http://schemas.microsoft.com/office/drawing/2016/5/12/chartex" xmlns:cx7="http://schemas.microsoft.com/office/drawing/2016/5/13/chartex" xmlns:cx8="http://schemas.microsoft.com/office/drawing/2016/5/14/chartex" xmlns:mc="http://schemas.openxmlformats.org/markup-compatibility/2006" xmlns:aink="http://schemas.microsoft.com/office/drawing/2016/ink" xmlns:am3d="http://schemas.microsoft.com/office/drawing/2017/model3d" xmlns:o="urn:schemas-microsoft-com:office:office" xmlns:oel="http://schemas.microsoft.com/office/2019/extlst" xmlns:r="http://schemas.openxmlformats.org/officeDocument/2006/relationships" xmlns:m="http://schemas.openxmlformats.org/officeDocument/2006/math" xmlns:v="urn:schemas-microsoft-com:vml" xmlns:wp14="http://schemas.microsoft.com/office/word/2010/wordprocessingDrawing" xmlns:wp="http://schemas.openxmlformats.org/drawingml/2006/wordprocessingDrawing" xmlns:w10="urn:schemas-microsoft-com:office:word" xmlns:w="http://schemas.openxmlformats.org/wordprocessingml/2006/main" xmlns:w14="http://schemas.microsoft.com/office/word/2010/wordml" xmlns:w15="http://schemas.microsoft.com/office/word/2012/wordml" xmlns:w16cex="http://schemas.microsoft.com/office/word/2018/wordml/cex" xmlns:w16cid="http://schemas.microsoft.com/office/word/2016/wordml/cid" xmlns:w16="http://schemas.microsoft.com/office/word/2018/wordml" xmlns:w16du="http://schemas.microsoft.com/office/word/2023/wordml/word16du" xmlns:w16sdtdh="http://schemas.microsoft.com/office/word/2020/wordml/sdtdatahash" xmlns:w16sdtfl="http://schemas.microsoft.com/office/word/2024/wordml/sdtformatlock" xmlns:w16se="http://schemas.microsoft.com/office/word/2015/wordml/symex" xmlns:wpg="http://schemas.microsoft.com/office/word/2010/wordprocessingGroup" xmlns:wpi="http://schemas.microsoft.com/office/word/2010/wordprocessingInk" xmlns:wne="http://schemas.microsoft.com/office/word/2006/wordml" xmlns:wps="http://schemas.microsoft.com/office/word/2010/wordprocessingShape" mc:Ignorable="w14 w15 w16se w16cid w16 w16cex w16sdtdh w16sdtfl w16du wp14">
   <w:abstractNum w:abstractNumId="0" w15:restartNumberingAfterBreak="0">
-    <w:nsid w:val="2A8316DD"/>
+    <w:nsid w:val="0CEF5CC4"/>
     <w:multiLevelType w:val="hybridMultilevel"/>
-    <w:tmpl w:val="9B3243A6"/>
-    <w:lvl w:ilvl="0" w:tplc="B79A096E">
+    <w:tmpl w:val="1EE0DE56"/>
+    <w:lvl w:ilvl="0" w:tplc="301E6DF8">
+      <w:start w:val="1"/>
+      <w:numFmt w:val="decimal"/>
+      <w:lvlText w:val="[%1]"/>
+      <w:lvlJc w:val="left"/>
+      <w:pPr>
+        <w:ind w:left="366"/>
+      </w:pPr>
+      <w:rPr>
+        <w:rFonts w:ascii="Cambria" w:eastAsia="Cambria" w:hAnsi="Cambria" w:cs="Cambria"/>
+        <w:b w:val="0"/>
+        <w:i w:val="0"/>
+        <w:strike w:val="0"/>
+        <w:dstrike w:val="0"/>
+        <w:color w:val="000000"/>
+        <w:sz w:val="18"/>
+        <w:szCs w:val="18"/>
+        <w:u w:val="none" w:color="000000"/>
+        <w:bdr w:val="none" w:sz="0" w:space="0" w:color="auto"/>
+        <w:shd w:val="clear" w:color="auto" w:fill="auto"/>
+        <w:vertAlign w:val="baseline"/>
+      </w:rPr>
+    </w:lvl>
+    <w:lvl w:ilvl="1" w:tplc="4DE25320">
+      <w:start w:val="1"/>
+      <w:numFmt w:val="lowerLetter"/>
+      <w:lvlText w:val="%2"/>
+      <w:lvlJc w:val="left"/>
+      <w:pPr>
+        <w:ind w:left="1110"/>
+      </w:pPr>
+      <w:rPr>
+        <w:rFonts w:ascii="Cambria" w:eastAsia="Cambria" w:hAnsi="Cambria" w:cs="Cambria"/>
+        <w:b w:val="0"/>
+        <w:i w:val="0"/>
+        <w:strike w:val="0"/>
+        <w:dstrike w:val="0"/>
+        <w:color w:val="000000"/>
+        <w:sz w:val="18"/>
+        <w:szCs w:val="18"/>
+        <w:u w:val="none" w:color="000000"/>
+        <w:bdr w:val="none" w:sz="0" w:space="0" w:color="auto"/>
+        <w:shd w:val="clear" w:color="auto" w:fill="auto"/>
+        <w:vertAlign w:val="baseline"/>
+      </w:rPr>
+    </w:lvl>
+    <w:lvl w:ilvl="2" w:tplc="6BE6E838">
+      <w:start w:val="1"/>
+      <w:numFmt w:val="lowerRoman"/>
+      <w:lvlText w:val="%3"/>
+      <w:lvlJc w:val="left"/>
+      <w:pPr>
+        <w:ind w:left="1830"/>
+      </w:pPr>
+      <w:rPr>
+        <w:rFonts w:ascii="Cambria" w:eastAsia="Cambria" w:hAnsi="Cambria" w:cs="Cambria"/>
+        <w:b w:val="0"/>
+        <w:i w:val="0"/>
+        <w:strike w:val="0"/>
+        <w:dstrike w:val="0"/>
+        <w:color w:val="000000"/>
+        <w:sz w:val="18"/>
+        <w:szCs w:val="18"/>
+        <w:u w:val="none" w:color="000000"/>
+        <w:bdr w:val="none" w:sz="0" w:space="0" w:color="auto"/>
+        <w:shd w:val="clear" w:color="auto" w:fill="auto"/>
+        <w:vertAlign w:val="baseline"/>
+      </w:rPr>
+    </w:lvl>
+    <w:lvl w:ilvl="3" w:tplc="6E16DC50">
+      <w:start w:val="1"/>
+      <w:numFmt w:val="decimal"/>
+      <w:lvlText w:val="%4"/>
+      <w:lvlJc w:val="left"/>
+      <w:pPr>
+        <w:ind w:left="2550"/>
+      </w:pPr>
+      <w:rPr>
+        <w:rFonts w:ascii="Cambria" w:eastAsia="Cambria" w:hAnsi="Cambria" w:cs="Cambria"/>
+        <w:b w:val="0"/>
+        <w:i w:val="0"/>
+        <w:strike w:val="0"/>
+        <w:dstrike w:val="0"/>
+        <w:color w:val="000000"/>
+        <w:sz w:val="18"/>
+        <w:szCs w:val="18"/>
+        <w:u w:val="none" w:color="000000"/>
+        <w:bdr w:val="none" w:sz="0" w:space="0" w:color="auto"/>
+        <w:shd w:val="clear" w:color="auto" w:fill="auto"/>
+        <w:vertAlign w:val="baseline"/>
+      </w:rPr>
+    </w:lvl>
+    <w:lvl w:ilvl="4" w:tplc="6F3A733C">
+      <w:start w:val="1"/>
+      <w:numFmt w:val="lowerLetter"/>
+      <w:lvlText w:val="%5"/>
+      <w:lvlJc w:val="left"/>
+      <w:pPr>
+        <w:ind w:left="3270"/>
+      </w:pPr>
+      <w:rPr>
+        <w:rFonts w:ascii="Cambria" w:eastAsia="Cambria" w:hAnsi="Cambria" w:cs="Cambria"/>
+        <w:b w:val="0"/>
+        <w:i w:val="0"/>
+        <w:strike w:val="0"/>
+        <w:dstrike w:val="0"/>
+        <w:color w:val="000000"/>
+        <w:sz w:val="18"/>
+        <w:szCs w:val="18"/>
+        <w:u w:val="none" w:color="000000"/>
+        <w:bdr w:val="none" w:sz="0" w:space="0" w:color="auto"/>
+        <w:shd w:val="clear" w:color="auto" w:fill="auto"/>
+        <w:vertAlign w:val="baseline"/>
+      </w:rPr>
+    </w:lvl>
+    <w:lvl w:ilvl="5" w:tplc="44248C32">
+      <w:start w:val="1"/>
+      <w:numFmt w:val="lowerRoman"/>
+      <w:lvlText w:val="%6"/>
+      <w:lvlJc w:val="left"/>
+      <w:pPr>
+        <w:ind w:left="3990"/>
+      </w:pPr>
+      <w:rPr>
+        <w:rFonts w:ascii="Cambria" w:eastAsia="Cambria" w:hAnsi="Cambria" w:cs="Cambria"/>
+        <w:b w:val="0"/>
+        <w:i w:val="0"/>
+        <w:strike w:val="0"/>
+        <w:dstrike w:val="0"/>
+        <w:color w:val="000000"/>
+        <w:sz w:val="18"/>
+        <w:szCs w:val="18"/>
+        <w:u w:val="none" w:color="000000"/>
+        <w:bdr w:val="none" w:sz="0" w:space="0" w:color="auto"/>
+        <w:shd w:val="clear" w:color="auto" w:fill="auto"/>
+        <w:vertAlign w:val="baseline"/>
+      </w:rPr>
+    </w:lvl>
+    <w:lvl w:ilvl="6" w:tplc="E92E4CE8">
+      <w:start w:val="1"/>
+      <w:numFmt w:val="decimal"/>
+      <w:lvlText w:val="%7"/>
+      <w:lvlJc w:val="left"/>
+      <w:pPr>
+        <w:ind w:left="4710"/>
+      </w:pPr>
+      <w:rPr>
+        <w:rFonts w:ascii="Cambria" w:eastAsia="Cambria" w:hAnsi="Cambria" w:cs="Cambria"/>
+        <w:b w:val="0"/>
+        <w:i w:val="0"/>
+        <w:strike w:val="0"/>
+        <w:dstrike w:val="0"/>
+        <w:color w:val="000000"/>
+        <w:sz w:val="18"/>
+        <w:szCs w:val="18"/>
+        <w:u w:val="none" w:color="000000"/>
+        <w:bdr w:val="none" w:sz="0" w:space="0" w:color="auto"/>
+        <w:shd w:val="clear" w:color="auto" w:fill="auto"/>
+        <w:vertAlign w:val="baseline"/>
+      </w:rPr>
+    </w:lvl>
+    <w:lvl w:ilvl="7" w:tplc="D0C6B140">
+      <w:start w:val="1"/>
+      <w:numFmt w:val="lowerLetter"/>
+      <w:lvlText w:val="%8"/>
+      <w:lvlJc w:val="left"/>
+      <w:pPr>
+        <w:ind w:left="5430"/>
+      </w:pPr>
+      <w:rPr>
+        <w:rFonts w:ascii="Cambria" w:eastAsia="Cambria" w:hAnsi="Cambria" w:cs="Cambria"/>
+        <w:b w:val="0"/>
+        <w:i w:val="0"/>
+        <w:strike w:val="0"/>
+        <w:dstrike w:val="0"/>
+        <w:color w:val="000000"/>
+        <w:sz w:val="18"/>
+        <w:szCs w:val="18"/>
+        <w:u w:val="none" w:color="000000"/>
+        <w:bdr w:val="none" w:sz="0" w:space="0" w:color="auto"/>
+        <w:shd w:val="clear" w:color="auto" w:fill="auto"/>
+        <w:vertAlign w:val="baseline"/>
+      </w:rPr>
+    </w:lvl>
+    <w:lvl w:ilvl="8" w:tplc="95381904">
+      <w:start w:val="1"/>
+      <w:numFmt w:val="lowerRoman"/>
+      <w:lvlText w:val="%9"/>
+      <w:lvlJc w:val="left"/>
+      <w:pPr>
+        <w:ind w:left="6150"/>
+      </w:pPr>
+      <w:rPr>
+        <w:rFonts w:ascii="Cambria" w:eastAsia="Cambria" w:hAnsi="Cambria" w:cs="Cambria"/>
+        <w:b w:val="0"/>
+        <w:i w:val="0"/>
+        <w:strike w:val="0"/>
+        <w:dstrike w:val="0"/>
+        <w:color w:val="000000"/>
+        <w:sz w:val="18"/>
+        <w:szCs w:val="18"/>
+        <w:u w:val="none" w:color="000000"/>
+        <w:bdr w:val="none" w:sz="0" w:space="0" w:color="auto"/>
+        <w:shd w:val="clear" w:color="auto" w:fill="auto"/>
+        <w:vertAlign w:val="baseline"/>
+      </w:rPr>
+    </w:lvl>
+  </w:abstractNum>
+  <w:abstractNum w:abstractNumId="1" w15:restartNumberingAfterBreak="0">
+    <w:nsid w:val="14D15356"/>
+    <w:multiLevelType w:val="hybridMultilevel"/>
+    <w:tmpl w:val="7FBCCD4E"/>
+    <w:lvl w:ilvl="0" w:tplc="D646BE86">
       <w:start w:val="1"/>
       <w:numFmt w:val="upperRoman"/>
       <w:pStyle w:val="Heading1"/>
@@ -7156,7 +7234,7 @@
         <w:vertAlign w:val="baseline"/>
       </w:rPr>
     </w:lvl>
-    <w:lvl w:ilvl="1" w:tplc="0DDAA10E">
+    <w:lvl w:ilvl="1" w:tplc="9EBACC42">
       <w:start w:val="1"/>
       <w:numFmt w:val="lowerLetter"/>
       <w:lvlText w:val="%2"/>
@@ -7180,7 +7258,7 @@
         <w:vertAlign w:val="baseline"/>
       </w:rPr>
     </w:lvl>
-    <w:lvl w:ilvl="2" w:tplc="3DEA9222">
+    <w:lvl w:ilvl="2" w:tplc="AC94273E">
       <w:start w:val="1"/>
       <w:numFmt w:val="lowerRoman"/>
       <w:lvlText w:val="%3"/>
@@ -7204,7 +7282,7 @@
         <w:vertAlign w:val="baseline"/>
       </w:rPr>
     </w:lvl>
-    <w:lvl w:ilvl="3" w:tplc="A7BEB998">
+    <w:lvl w:ilvl="3" w:tplc="ED9C3AA6">
       <w:start w:val="1"/>
       <w:numFmt w:val="decimal"/>
       <w:lvlText w:val="%4"/>
@@ -7228,7 +7306,7 @@
         <w:vertAlign w:val="baseline"/>
       </w:rPr>
     </w:lvl>
-    <w:lvl w:ilvl="4" w:tplc="AC328360">
+    <w:lvl w:ilvl="4" w:tplc="3A3A4952">
       <w:start w:val="1"/>
       <w:numFmt w:val="lowerLetter"/>
       <w:lvlText w:val="%5"/>
@@ -7252,7 +7330,7 @@
         <w:vertAlign w:val="baseline"/>
       </w:rPr>
     </w:lvl>
-    <w:lvl w:ilvl="5" w:tplc="8D488606">
+    <w:lvl w:ilvl="5" w:tplc="436030E6">
       <w:start w:val="1"/>
       <w:numFmt w:val="lowerRoman"/>
       <w:lvlText w:val="%6"/>
@@ -7276,7 +7354,7 @@
         <w:vertAlign w:val="baseline"/>
       </w:rPr>
     </w:lvl>
-    <w:lvl w:ilvl="6" w:tplc="1CAA0292">
+    <w:lvl w:ilvl="6" w:tplc="3BB84E3A">
       <w:start w:val="1"/>
       <w:numFmt w:val="decimal"/>
       <w:lvlText w:val="%7"/>
@@ -7300,7 +7378,7 @@
         <w:vertAlign w:val="baseline"/>
       </w:rPr>
     </w:lvl>
-    <w:lvl w:ilvl="7" w:tplc="00D07D2C">
+    <w:lvl w:ilvl="7" w:tplc="88780D2E">
       <w:start w:val="1"/>
       <w:numFmt w:val="lowerLetter"/>
       <w:lvlText w:val="%8"/>
@@ -7324,7 +7402,7 @@
         <w:vertAlign w:val="baseline"/>
       </w:rPr>
     </w:lvl>
-    <w:lvl w:ilvl="8" w:tplc="94B8E8C2">
+    <w:lvl w:ilvl="8" w:tplc="DD2C92F0">
       <w:start w:val="1"/>
       <w:numFmt w:val="lowerRoman"/>
       <w:lvlText w:val="%9"/>
@@ -7349,223 +7427,11 @@
       </w:rPr>
     </w:lvl>
   </w:abstractNum>
-  <w:abstractNum w:abstractNumId="1" w15:restartNumberingAfterBreak="0">
-    <w:nsid w:val="2EDA146F"/>
-    <w:multiLevelType w:val="hybridMultilevel"/>
-    <w:tmpl w:val="47783C4A"/>
-    <w:lvl w:ilvl="0" w:tplc="4548557E">
-      <w:start w:val="1"/>
-      <w:numFmt w:val="decimal"/>
-      <w:lvlText w:val="[%1]"/>
-      <w:lvlJc w:val="left"/>
-      <w:pPr>
-        <w:ind w:left="366"/>
-      </w:pPr>
-      <w:rPr>
-        <w:rFonts w:ascii="Cambria" w:eastAsia="Cambria" w:hAnsi="Cambria" w:cs="Cambria"/>
-        <w:b w:val="0"/>
-        <w:i w:val="0"/>
-        <w:strike w:val="0"/>
-        <w:dstrike w:val="0"/>
-        <w:color w:val="000000"/>
-        <w:sz w:val="18"/>
-        <w:szCs w:val="18"/>
-        <w:u w:val="none" w:color="000000"/>
-        <w:bdr w:val="none" w:sz="0" w:space="0" w:color="auto"/>
-        <w:shd w:val="clear" w:color="auto" w:fill="auto"/>
-        <w:vertAlign w:val="baseline"/>
-      </w:rPr>
-    </w:lvl>
-    <w:lvl w:ilvl="1" w:tplc="2D624F16">
-      <w:start w:val="1"/>
-      <w:numFmt w:val="lowerLetter"/>
-      <w:lvlText w:val="%2"/>
-      <w:lvlJc w:val="left"/>
-      <w:pPr>
-        <w:ind w:left="1110"/>
-      </w:pPr>
-      <w:rPr>
-        <w:rFonts w:ascii="Cambria" w:eastAsia="Cambria" w:hAnsi="Cambria" w:cs="Cambria"/>
-        <w:b w:val="0"/>
-        <w:i w:val="0"/>
-        <w:strike w:val="0"/>
-        <w:dstrike w:val="0"/>
-        <w:color w:val="000000"/>
-        <w:sz w:val="18"/>
-        <w:szCs w:val="18"/>
-        <w:u w:val="none" w:color="000000"/>
-        <w:bdr w:val="none" w:sz="0" w:space="0" w:color="auto"/>
-        <w:shd w:val="clear" w:color="auto" w:fill="auto"/>
-        <w:vertAlign w:val="baseline"/>
-      </w:rPr>
-    </w:lvl>
-    <w:lvl w:ilvl="2" w:tplc="61928042">
-      <w:start w:val="1"/>
-      <w:numFmt w:val="lowerRoman"/>
-      <w:lvlText w:val="%3"/>
-      <w:lvlJc w:val="left"/>
-      <w:pPr>
-        <w:ind w:left="1830"/>
-      </w:pPr>
-      <w:rPr>
-        <w:rFonts w:ascii="Cambria" w:eastAsia="Cambria" w:hAnsi="Cambria" w:cs="Cambria"/>
-        <w:b w:val="0"/>
-        <w:i w:val="0"/>
-        <w:strike w:val="0"/>
-        <w:dstrike w:val="0"/>
-        <w:color w:val="000000"/>
-        <w:sz w:val="18"/>
-        <w:szCs w:val="18"/>
-        <w:u w:val="none" w:color="000000"/>
-        <w:bdr w:val="none" w:sz="0" w:space="0" w:color="auto"/>
-        <w:shd w:val="clear" w:color="auto" w:fill="auto"/>
-        <w:vertAlign w:val="baseline"/>
-      </w:rPr>
-    </w:lvl>
-    <w:lvl w:ilvl="3" w:tplc="E904D5B6">
-      <w:start w:val="1"/>
-      <w:numFmt w:val="decimal"/>
-      <w:lvlText w:val="%4"/>
-      <w:lvlJc w:val="left"/>
-      <w:pPr>
-        <w:ind w:left="2550"/>
-      </w:pPr>
-      <w:rPr>
-        <w:rFonts w:ascii="Cambria" w:eastAsia="Cambria" w:hAnsi="Cambria" w:cs="Cambria"/>
-        <w:b w:val="0"/>
-        <w:i w:val="0"/>
-        <w:strike w:val="0"/>
-        <w:dstrike w:val="0"/>
-        <w:color w:val="000000"/>
-        <w:sz w:val="18"/>
-        <w:szCs w:val="18"/>
-        <w:u w:val="none" w:color="000000"/>
-        <w:bdr w:val="none" w:sz="0" w:space="0" w:color="auto"/>
-        <w:shd w:val="clear" w:color="auto" w:fill="auto"/>
-        <w:vertAlign w:val="baseline"/>
-      </w:rPr>
-    </w:lvl>
-    <w:lvl w:ilvl="4" w:tplc="3ADA38A0">
-      <w:start w:val="1"/>
-      <w:numFmt w:val="lowerLetter"/>
-      <w:lvlText w:val="%5"/>
-      <w:lvlJc w:val="left"/>
-      <w:pPr>
-        <w:ind w:left="3270"/>
-      </w:pPr>
-      <w:rPr>
-        <w:rFonts w:ascii="Cambria" w:eastAsia="Cambria" w:hAnsi="Cambria" w:cs="Cambria"/>
-        <w:b w:val="0"/>
-        <w:i w:val="0"/>
-        <w:strike w:val="0"/>
-        <w:dstrike w:val="0"/>
-        <w:color w:val="000000"/>
-        <w:sz w:val="18"/>
-        <w:szCs w:val="18"/>
-        <w:u w:val="none" w:color="000000"/>
-        <w:bdr w:val="none" w:sz="0" w:space="0" w:color="auto"/>
-        <w:shd w:val="clear" w:color="auto" w:fill="auto"/>
-        <w:vertAlign w:val="baseline"/>
-      </w:rPr>
-    </w:lvl>
-    <w:lvl w:ilvl="5" w:tplc="D4EA908E">
-      <w:start w:val="1"/>
-      <w:numFmt w:val="lowerRoman"/>
-      <w:lvlText w:val="%6"/>
-      <w:lvlJc w:val="left"/>
-      <w:pPr>
-        <w:ind w:left="3990"/>
-      </w:pPr>
-      <w:rPr>
-        <w:rFonts w:ascii="Cambria" w:eastAsia="Cambria" w:hAnsi="Cambria" w:cs="Cambria"/>
-        <w:b w:val="0"/>
-        <w:i w:val="0"/>
-        <w:strike w:val="0"/>
-        <w:dstrike w:val="0"/>
-        <w:color w:val="000000"/>
-        <w:sz w:val="18"/>
-        <w:szCs w:val="18"/>
-        <w:u w:val="none" w:color="000000"/>
-        <w:bdr w:val="none" w:sz="0" w:space="0" w:color="auto"/>
-        <w:shd w:val="clear" w:color="auto" w:fill="auto"/>
-        <w:vertAlign w:val="baseline"/>
-      </w:rPr>
-    </w:lvl>
-    <w:lvl w:ilvl="6" w:tplc="0B7E1E8E">
-      <w:start w:val="1"/>
-      <w:numFmt w:val="decimal"/>
-      <w:lvlText w:val="%7"/>
-      <w:lvlJc w:val="left"/>
-      <w:pPr>
-        <w:ind w:left="4710"/>
-      </w:pPr>
-      <w:rPr>
-        <w:rFonts w:ascii="Cambria" w:eastAsia="Cambria" w:hAnsi="Cambria" w:cs="Cambria"/>
-        <w:b w:val="0"/>
-        <w:i w:val="0"/>
-        <w:strike w:val="0"/>
-        <w:dstrike w:val="0"/>
-        <w:color w:val="000000"/>
-        <w:sz w:val="18"/>
-        <w:szCs w:val="18"/>
-        <w:u w:val="none" w:color="000000"/>
-        <w:bdr w:val="none" w:sz="0" w:space="0" w:color="auto"/>
-        <w:shd w:val="clear" w:color="auto" w:fill="auto"/>
-        <w:vertAlign w:val="baseline"/>
-      </w:rPr>
-    </w:lvl>
-    <w:lvl w:ilvl="7" w:tplc="ADCC045A">
-      <w:start w:val="1"/>
-      <w:numFmt w:val="lowerLetter"/>
-      <w:lvlText w:val="%8"/>
-      <w:lvlJc w:val="left"/>
-      <w:pPr>
-        <w:ind w:left="5430"/>
-      </w:pPr>
-      <w:rPr>
-        <w:rFonts w:ascii="Cambria" w:eastAsia="Cambria" w:hAnsi="Cambria" w:cs="Cambria"/>
-        <w:b w:val="0"/>
-        <w:i w:val="0"/>
-        <w:strike w:val="0"/>
-        <w:dstrike w:val="0"/>
-        <w:color w:val="000000"/>
-        <w:sz w:val="18"/>
-        <w:szCs w:val="18"/>
-        <w:u w:val="none" w:color="000000"/>
-        <w:bdr w:val="none" w:sz="0" w:space="0" w:color="auto"/>
-        <w:shd w:val="clear" w:color="auto" w:fill="auto"/>
-        <w:vertAlign w:val="baseline"/>
-      </w:rPr>
-    </w:lvl>
-    <w:lvl w:ilvl="8" w:tplc="375E9C5C">
-      <w:start w:val="1"/>
-      <w:numFmt w:val="lowerRoman"/>
-      <w:lvlText w:val="%9"/>
-      <w:lvlJc w:val="left"/>
-      <w:pPr>
-        <w:ind w:left="6150"/>
-      </w:pPr>
-      <w:rPr>
-        <w:rFonts w:ascii="Cambria" w:eastAsia="Cambria" w:hAnsi="Cambria" w:cs="Cambria"/>
-        <w:b w:val="0"/>
-        <w:i w:val="0"/>
-        <w:strike w:val="0"/>
-        <w:dstrike w:val="0"/>
-        <w:color w:val="000000"/>
-        <w:sz w:val="18"/>
-        <w:szCs w:val="18"/>
-        <w:u w:val="none" w:color="000000"/>
-        <w:bdr w:val="none" w:sz="0" w:space="0" w:color="auto"/>
-        <w:shd w:val="clear" w:color="auto" w:fill="auto"/>
-        <w:vertAlign w:val="baseline"/>
-      </w:rPr>
-    </w:lvl>
-  </w:abstractNum>
-  <w:num w:numId="1" w16cid:durableId="323120710">
+  <w:num w:numId="1" w16cid:durableId="838421368">
+    <w:abstractNumId w:val="0"/>
+  </w:num>
+  <w:num w:numId="2" w16cid:durableId="657921003">
     <w:abstractNumId w:val="1"/>
-  </w:num>
-  <w:num w:numId="2" w16cid:durableId="386495300">
-    <w:abstractNumId w:val="0"/>
   </w:num>
 </w:numbering>
 </file>

</xml_diff>